<commit_message>
Updated UML 28 Aug 2013
</commit_message>
<xml_diff>
--- a/Pricer Project - UML.docx
+++ b/Pricer Project - UML.docx
@@ -34,7 +34,7 @@
         <w:tblLook w:val="04A0"/>
       </w:tblPr>
       <w:tblGrid>
-        <w:gridCol w:w="4909"/>
+        <w:gridCol w:w="3464"/>
       </w:tblGrid>
       <w:tr>
         <w:tc>
@@ -65,6 +65,7 @@
                 <w:lang w:eastAsia="tr-TR"/>
               </w:rPr>
             </w:pPr>
+            <w:proofErr w:type="spellStart"/>
             <w:r>
               <w:rPr>
                 <w:rFonts w:ascii="Arial" w:eastAsia="Times New Roman" w:hAnsi="Arial" w:cs="Arial"/>
@@ -75,6 +76,7 @@
               </w:rPr>
               <w:t>Pricer</w:t>
             </w:r>
+            <w:proofErr w:type="spellEnd"/>
           </w:p>
         </w:tc>
       </w:tr>
@@ -109,16 +111,42 @@
                 <w:lang w:eastAsia="tr-TR"/>
               </w:rPr>
             </w:pPr>
-            <w:r>
-              <w:rPr>
-                <w:rFonts w:ascii="Arial" w:eastAsia="Times New Roman" w:hAnsi="Arial" w:cs="Arial"/>
-                <w:color w:val="000000"/>
-                <w:sz w:val="23"/>
-                <w:szCs w:val="23"/>
-                <w:lang w:eastAsia="tr-TR"/>
-              </w:rPr>
-              <w:t>+timestamp : long</w:t>
-            </w:r>
+            <w:proofErr w:type="spellStart"/>
+            <w:proofErr w:type="gramStart"/>
+            <w:r>
+              <w:rPr>
+                <w:rFonts w:ascii="Arial" w:eastAsia="Times New Roman" w:hAnsi="Arial" w:cs="Arial"/>
+                <w:color w:val="000000"/>
+                <w:sz w:val="23"/>
+                <w:szCs w:val="23"/>
+                <w:lang w:eastAsia="tr-TR"/>
+              </w:rPr>
+              <w:t>timestamp</w:t>
+            </w:r>
+            <w:proofErr w:type="spellEnd"/>
+            <w:r>
+              <w:rPr>
+                <w:rFonts w:ascii="Arial" w:eastAsia="Times New Roman" w:hAnsi="Arial" w:cs="Arial"/>
+                <w:color w:val="000000"/>
+                <w:sz w:val="23"/>
+                <w:szCs w:val="23"/>
+                <w:lang w:eastAsia="tr-TR"/>
+              </w:rPr>
+              <w:t xml:space="preserve"> : </w:t>
+            </w:r>
+            <w:proofErr w:type="spellStart"/>
+            <w:r>
+              <w:rPr>
+                <w:rFonts w:ascii="Arial" w:eastAsia="Times New Roman" w:hAnsi="Arial" w:cs="Arial"/>
+                <w:color w:val="000000"/>
+                <w:sz w:val="23"/>
+                <w:szCs w:val="23"/>
+                <w:lang w:eastAsia="tr-TR"/>
+              </w:rPr>
+              <w:t>long</w:t>
+            </w:r>
+            <w:proofErr w:type="spellEnd"/>
+            <w:proofErr w:type="gramEnd"/>
           </w:p>
           <w:p>
             <w:pPr>
@@ -130,16 +158,42 @@
                 <w:lang w:eastAsia="tr-TR"/>
               </w:rPr>
             </w:pPr>
-            <w:r>
-              <w:rPr>
-                <w:rFonts w:ascii="Arial" w:eastAsia="Times New Roman" w:hAnsi="Arial" w:cs="Arial"/>
-                <w:color w:val="000000"/>
-                <w:sz w:val="23"/>
-                <w:szCs w:val="23"/>
-                <w:lang w:eastAsia="tr-TR"/>
-              </w:rPr>
-              <w:t>+message : String</w:t>
-            </w:r>
+            <w:proofErr w:type="spellStart"/>
+            <w:proofErr w:type="gramStart"/>
+            <w:r>
+              <w:rPr>
+                <w:rFonts w:ascii="Arial" w:eastAsia="Times New Roman" w:hAnsi="Arial" w:cs="Arial"/>
+                <w:color w:val="000000"/>
+                <w:sz w:val="23"/>
+                <w:szCs w:val="23"/>
+                <w:lang w:eastAsia="tr-TR"/>
+              </w:rPr>
+              <w:t>message</w:t>
+            </w:r>
+            <w:proofErr w:type="spellEnd"/>
+            <w:r>
+              <w:rPr>
+                <w:rFonts w:ascii="Arial" w:eastAsia="Times New Roman" w:hAnsi="Arial" w:cs="Arial"/>
+                <w:color w:val="000000"/>
+                <w:sz w:val="23"/>
+                <w:szCs w:val="23"/>
+                <w:lang w:eastAsia="tr-TR"/>
+              </w:rPr>
+              <w:t xml:space="preserve"> : </w:t>
+            </w:r>
+            <w:proofErr w:type="spellStart"/>
+            <w:r>
+              <w:rPr>
+                <w:rFonts w:ascii="Arial" w:eastAsia="Times New Roman" w:hAnsi="Arial" w:cs="Arial"/>
+                <w:color w:val="000000"/>
+                <w:sz w:val="23"/>
+                <w:szCs w:val="23"/>
+                <w:lang w:eastAsia="tr-TR"/>
+              </w:rPr>
+              <w:t>String</w:t>
+            </w:r>
+            <w:proofErr w:type="spellEnd"/>
+            <w:proofErr w:type="gramEnd"/>
           </w:p>
           <w:p>
             <w:pPr>
@@ -157,31 +211,46 @@
                 <w:color w:val="000000"/>
                 <w:sz w:val="23"/>
                 <w:szCs w:val="23"/>
-                <w:lang w:eastAsia="tr-TR"/>
-              </w:rPr>
-              <w:t>+</w:t>
-            </w:r>
-            <w:r>
-              <w:rPr>
-                <w:rFonts w:ascii="Arial" w:eastAsia="Times New Roman" w:hAnsi="Arial" w:cs="Arial"/>
-                <w:color w:val="000000"/>
-                <w:sz w:val="23"/>
-                <w:szCs w:val="23"/>
                 <w:u w:val="single"/>
                 <w:lang w:eastAsia="tr-TR"/>
               </w:rPr>
-              <w:t>NUMBER_OF_ORDERS</w:t>
-            </w:r>
-            <w:r>
-              <w:rPr>
-                <w:rFonts w:ascii="Arial" w:eastAsia="Times New Roman" w:hAnsi="Arial" w:cs="Arial"/>
-                <w:color w:val="000000"/>
-                <w:sz w:val="23"/>
-                <w:szCs w:val="23"/>
-                <w:lang w:eastAsia="tr-TR"/>
-              </w:rPr>
-              <w:t xml:space="preserve"> : int</w:t>
-            </w:r>
+              <w:t>NUMBER_OF_</w:t>
+            </w:r>
+            <w:proofErr w:type="gramStart"/>
+            <w:r>
+              <w:rPr>
+                <w:rFonts w:ascii="Arial" w:eastAsia="Times New Roman" w:hAnsi="Arial" w:cs="Arial"/>
+                <w:color w:val="000000"/>
+                <w:sz w:val="23"/>
+                <w:szCs w:val="23"/>
+                <w:u w:val="single"/>
+                <w:lang w:eastAsia="tr-TR"/>
+              </w:rPr>
+              <w:t>ORDERS</w:t>
+            </w:r>
+            <w:r>
+              <w:rPr>
+                <w:rFonts w:ascii="Arial" w:eastAsia="Times New Roman" w:hAnsi="Arial" w:cs="Arial"/>
+                <w:color w:val="000000"/>
+                <w:sz w:val="23"/>
+                <w:szCs w:val="23"/>
+                <w:lang w:eastAsia="tr-TR"/>
+              </w:rPr>
+              <w:t xml:space="preserve"> : </w:t>
+            </w:r>
+            <w:proofErr w:type="spellStart"/>
+            <w:r>
+              <w:rPr>
+                <w:rFonts w:ascii="Arial" w:eastAsia="Times New Roman" w:hAnsi="Arial" w:cs="Arial"/>
+                <w:color w:val="000000"/>
+                <w:sz w:val="23"/>
+                <w:szCs w:val="23"/>
+                <w:lang w:eastAsia="tr-TR"/>
+              </w:rPr>
+              <w:t>int</w:t>
+            </w:r>
+            <w:proofErr w:type="spellEnd"/>
+            <w:proofErr w:type="gramEnd"/>
           </w:p>
           <w:p>
             <w:pPr>
@@ -193,16 +262,42 @@
                 <w:lang w:eastAsia="tr-TR"/>
               </w:rPr>
             </w:pPr>
-            <w:r>
-              <w:rPr>
-                <w:rFonts w:ascii="Arial" w:eastAsia="Times New Roman" w:hAnsi="Arial" w:cs="Arial"/>
-                <w:color w:val="000000"/>
-                <w:sz w:val="23"/>
-                <w:szCs w:val="23"/>
-                <w:lang w:eastAsia="tr-TR"/>
-              </w:rPr>
-              <w:t>+orderID : String</w:t>
-            </w:r>
+            <w:proofErr w:type="spellStart"/>
+            <w:proofErr w:type="gramStart"/>
+            <w:r>
+              <w:rPr>
+                <w:rFonts w:ascii="Arial" w:eastAsia="Times New Roman" w:hAnsi="Arial" w:cs="Arial"/>
+                <w:color w:val="000000"/>
+                <w:sz w:val="23"/>
+                <w:szCs w:val="23"/>
+                <w:lang w:eastAsia="tr-TR"/>
+              </w:rPr>
+              <w:t>orderID</w:t>
+            </w:r>
+            <w:proofErr w:type="spellEnd"/>
+            <w:r>
+              <w:rPr>
+                <w:rFonts w:ascii="Arial" w:eastAsia="Times New Roman" w:hAnsi="Arial" w:cs="Arial"/>
+                <w:color w:val="000000"/>
+                <w:sz w:val="23"/>
+                <w:szCs w:val="23"/>
+                <w:lang w:eastAsia="tr-TR"/>
+              </w:rPr>
+              <w:t xml:space="preserve"> : </w:t>
+            </w:r>
+            <w:proofErr w:type="spellStart"/>
+            <w:r>
+              <w:rPr>
+                <w:rFonts w:ascii="Arial" w:eastAsia="Times New Roman" w:hAnsi="Arial" w:cs="Arial"/>
+                <w:color w:val="000000"/>
+                <w:sz w:val="23"/>
+                <w:szCs w:val="23"/>
+                <w:lang w:eastAsia="tr-TR"/>
+              </w:rPr>
+              <w:t>String</w:t>
+            </w:r>
+            <w:proofErr w:type="spellEnd"/>
+            <w:proofErr w:type="gramEnd"/>
           </w:p>
           <w:p>
             <w:pPr>
@@ -214,16 +309,42 @@
                 <w:lang w:eastAsia="tr-TR"/>
               </w:rPr>
             </w:pPr>
-            <w:r>
-              <w:rPr>
-                <w:rFonts w:ascii="Arial" w:eastAsia="Times New Roman" w:hAnsi="Arial" w:cs="Arial"/>
-                <w:color w:val="000000"/>
-                <w:sz w:val="23"/>
-                <w:szCs w:val="23"/>
-                <w:lang w:eastAsia="tr-TR"/>
-              </w:rPr>
-              <w:t>+side : String</w:t>
-            </w:r>
+            <w:proofErr w:type="spellStart"/>
+            <w:proofErr w:type="gramStart"/>
+            <w:r>
+              <w:rPr>
+                <w:rFonts w:ascii="Arial" w:eastAsia="Times New Roman" w:hAnsi="Arial" w:cs="Arial"/>
+                <w:color w:val="000000"/>
+                <w:sz w:val="23"/>
+                <w:szCs w:val="23"/>
+                <w:lang w:eastAsia="tr-TR"/>
+              </w:rPr>
+              <w:t>side</w:t>
+            </w:r>
+            <w:proofErr w:type="spellEnd"/>
+            <w:r>
+              <w:rPr>
+                <w:rFonts w:ascii="Arial" w:eastAsia="Times New Roman" w:hAnsi="Arial" w:cs="Arial"/>
+                <w:color w:val="000000"/>
+                <w:sz w:val="23"/>
+                <w:szCs w:val="23"/>
+                <w:lang w:eastAsia="tr-TR"/>
+              </w:rPr>
+              <w:t xml:space="preserve"> : </w:t>
+            </w:r>
+            <w:proofErr w:type="spellStart"/>
+            <w:r>
+              <w:rPr>
+                <w:rFonts w:ascii="Arial" w:eastAsia="Times New Roman" w:hAnsi="Arial" w:cs="Arial"/>
+                <w:color w:val="000000"/>
+                <w:sz w:val="23"/>
+                <w:szCs w:val="23"/>
+                <w:lang w:eastAsia="tr-TR"/>
+              </w:rPr>
+              <w:t>char</w:t>
+            </w:r>
+            <w:proofErr w:type="spellEnd"/>
+            <w:proofErr w:type="gramEnd"/>
           </w:p>
           <w:p>
             <w:pPr>
@@ -235,16 +356,42 @@
                 <w:lang w:eastAsia="tr-TR"/>
               </w:rPr>
             </w:pPr>
-            <w:r>
-              <w:rPr>
-                <w:rFonts w:ascii="Arial" w:eastAsia="Times New Roman" w:hAnsi="Arial" w:cs="Arial"/>
-                <w:color w:val="000000"/>
-                <w:sz w:val="23"/>
-                <w:szCs w:val="23"/>
-                <w:lang w:eastAsia="tr-TR"/>
-              </w:rPr>
-              <w:t>+price : double</w:t>
-            </w:r>
+            <w:proofErr w:type="spellStart"/>
+            <w:proofErr w:type="gramStart"/>
+            <w:r>
+              <w:rPr>
+                <w:rFonts w:ascii="Arial" w:eastAsia="Times New Roman" w:hAnsi="Arial" w:cs="Arial"/>
+                <w:color w:val="000000"/>
+                <w:sz w:val="23"/>
+                <w:szCs w:val="23"/>
+                <w:lang w:eastAsia="tr-TR"/>
+              </w:rPr>
+              <w:t>price</w:t>
+            </w:r>
+            <w:proofErr w:type="spellEnd"/>
+            <w:r>
+              <w:rPr>
+                <w:rFonts w:ascii="Arial" w:eastAsia="Times New Roman" w:hAnsi="Arial" w:cs="Arial"/>
+                <w:color w:val="000000"/>
+                <w:sz w:val="23"/>
+                <w:szCs w:val="23"/>
+                <w:lang w:eastAsia="tr-TR"/>
+              </w:rPr>
+              <w:t xml:space="preserve"> : </w:t>
+            </w:r>
+            <w:proofErr w:type="spellStart"/>
+            <w:r>
+              <w:rPr>
+                <w:rFonts w:ascii="Arial" w:eastAsia="Times New Roman" w:hAnsi="Arial" w:cs="Arial"/>
+                <w:color w:val="000000"/>
+                <w:sz w:val="23"/>
+                <w:szCs w:val="23"/>
+                <w:lang w:eastAsia="tr-TR"/>
+              </w:rPr>
+              <w:t>double</w:t>
+            </w:r>
+            <w:proofErr w:type="spellEnd"/>
+            <w:proofErr w:type="gramEnd"/>
           </w:p>
           <w:p>
             <w:pPr>
@@ -256,16 +403,30 @@
                 <w:lang w:eastAsia="tr-TR"/>
               </w:rPr>
             </w:pPr>
-            <w:r>
-              <w:rPr>
-                <w:rFonts w:ascii="Arial" w:eastAsia="Times New Roman" w:hAnsi="Arial" w:cs="Arial"/>
-                <w:color w:val="000000"/>
-                <w:sz w:val="23"/>
-                <w:szCs w:val="23"/>
-                <w:lang w:eastAsia="tr-TR"/>
-              </w:rPr>
-              <w:t>+size : int</w:t>
-            </w:r>
+            <w:proofErr w:type="gramStart"/>
+            <w:r>
+              <w:rPr>
+                <w:rFonts w:ascii="Arial" w:eastAsia="Times New Roman" w:hAnsi="Arial" w:cs="Arial"/>
+                <w:color w:val="000000"/>
+                <w:sz w:val="23"/>
+                <w:szCs w:val="23"/>
+                <w:lang w:eastAsia="tr-TR"/>
+              </w:rPr>
+              <w:t xml:space="preserve">size : </w:t>
+            </w:r>
+            <w:proofErr w:type="spellStart"/>
+            <w:r>
+              <w:rPr>
+                <w:rFonts w:ascii="Arial" w:eastAsia="Times New Roman" w:hAnsi="Arial" w:cs="Arial"/>
+                <w:color w:val="000000"/>
+                <w:sz w:val="23"/>
+                <w:szCs w:val="23"/>
+                <w:lang w:eastAsia="tr-TR"/>
+              </w:rPr>
+              <w:t>int</w:t>
+            </w:r>
+            <w:proofErr w:type="spellEnd"/>
+            <w:proofErr w:type="gramEnd"/>
           </w:p>
         </w:tc>
       </w:tr>
@@ -308,7 +469,137 @@
                 <w:szCs w:val="23"/>
                 <w:lang w:eastAsia="tr-TR"/>
               </w:rPr>
-              <w:t>+Pricer(long, String, String, String, double, int)</w:t>
+              <w:t>+</w:t>
+            </w:r>
+            <w:proofErr w:type="spellStart"/>
+            <w:r>
+              <w:rPr>
+                <w:rFonts w:ascii="Arial" w:eastAsia="Times New Roman" w:hAnsi="Arial" w:cs="Arial"/>
+                <w:color w:val="000000"/>
+                <w:sz w:val="23"/>
+                <w:szCs w:val="23"/>
+                <w:lang w:eastAsia="tr-TR"/>
+              </w:rPr>
+              <w:t>Pricer</w:t>
+            </w:r>
+            <w:proofErr w:type="spellEnd"/>
+            <w:r>
+              <w:rPr>
+                <w:rFonts w:ascii="Arial" w:eastAsia="Times New Roman" w:hAnsi="Arial" w:cs="Arial"/>
+                <w:color w:val="000000"/>
+                <w:sz w:val="23"/>
+                <w:szCs w:val="23"/>
+                <w:lang w:eastAsia="tr-TR"/>
+              </w:rPr>
+              <w:t>(</w:t>
+            </w:r>
+            <w:proofErr w:type="spellStart"/>
+            <w:r>
+              <w:rPr>
+                <w:rFonts w:ascii="Arial" w:eastAsia="Times New Roman" w:hAnsi="Arial" w:cs="Arial"/>
+                <w:color w:val="000000"/>
+                <w:sz w:val="23"/>
+                <w:szCs w:val="23"/>
+                <w:lang w:eastAsia="tr-TR"/>
+              </w:rPr>
+              <w:t>String</w:t>
+            </w:r>
+            <w:proofErr w:type="spellEnd"/>
+            <w:r>
+              <w:rPr>
+                <w:rFonts w:ascii="Arial" w:eastAsia="Times New Roman" w:hAnsi="Arial" w:cs="Arial"/>
+                <w:color w:val="000000"/>
+                <w:sz w:val="23"/>
+                <w:szCs w:val="23"/>
+                <w:lang w:eastAsia="tr-TR"/>
+              </w:rPr>
+              <w:t>,</w:t>
+            </w:r>
+            <w:r>
+              <w:rPr>
+                <w:rFonts w:ascii="Arial" w:eastAsia="Times New Roman" w:hAnsi="Arial" w:cs="Arial"/>
+                <w:color w:val="000000"/>
+                <w:sz w:val="23"/>
+                <w:szCs w:val="23"/>
+                <w:lang w:eastAsia="tr-TR"/>
+              </w:rPr>
+              <w:t xml:space="preserve"> </w:t>
+            </w:r>
+            <w:proofErr w:type="spellStart"/>
+            <w:r>
+              <w:rPr>
+                <w:rFonts w:ascii="Arial" w:eastAsia="Times New Roman" w:hAnsi="Arial" w:cs="Arial"/>
+                <w:color w:val="000000"/>
+                <w:sz w:val="23"/>
+                <w:szCs w:val="23"/>
+                <w:lang w:eastAsia="tr-TR"/>
+              </w:rPr>
+              <w:t>char</w:t>
+            </w:r>
+            <w:proofErr w:type="spellEnd"/>
+            <w:r>
+              <w:rPr>
+                <w:rFonts w:ascii="Arial" w:eastAsia="Times New Roman" w:hAnsi="Arial" w:cs="Arial"/>
+                <w:color w:val="000000"/>
+                <w:sz w:val="23"/>
+                <w:szCs w:val="23"/>
+                <w:lang w:eastAsia="tr-TR"/>
+              </w:rPr>
+              <w:t>,</w:t>
+            </w:r>
+            <w:r>
+              <w:rPr>
+                <w:rFonts w:ascii="Arial" w:eastAsia="Times New Roman" w:hAnsi="Arial" w:cs="Arial"/>
+                <w:color w:val="000000"/>
+                <w:sz w:val="23"/>
+                <w:szCs w:val="23"/>
+                <w:lang w:eastAsia="tr-TR"/>
+              </w:rPr>
+              <w:t xml:space="preserve"> </w:t>
+            </w:r>
+            <w:proofErr w:type="spellStart"/>
+            <w:r>
+              <w:rPr>
+                <w:rFonts w:ascii="Arial" w:eastAsia="Times New Roman" w:hAnsi="Arial" w:cs="Arial"/>
+                <w:color w:val="000000"/>
+                <w:sz w:val="23"/>
+                <w:szCs w:val="23"/>
+                <w:lang w:eastAsia="tr-TR"/>
+              </w:rPr>
+              <w:t>double</w:t>
+            </w:r>
+            <w:proofErr w:type="spellEnd"/>
+            <w:r>
+              <w:rPr>
+                <w:rFonts w:ascii="Arial" w:eastAsia="Times New Roman" w:hAnsi="Arial" w:cs="Arial"/>
+                <w:color w:val="000000"/>
+                <w:sz w:val="23"/>
+                <w:szCs w:val="23"/>
+                <w:lang w:eastAsia="tr-TR"/>
+              </w:rPr>
+              <w:t xml:space="preserve">, </w:t>
+            </w:r>
+            <w:proofErr w:type="spellStart"/>
+            <w:r>
+              <w:rPr>
+                <w:rFonts w:ascii="Arial" w:eastAsia="Times New Roman" w:hAnsi="Arial" w:cs="Arial"/>
+                <w:color w:val="000000"/>
+                <w:sz w:val="23"/>
+                <w:szCs w:val="23"/>
+                <w:lang w:eastAsia="tr-TR"/>
+              </w:rPr>
+              <w:t>int</w:t>
+            </w:r>
+            <w:proofErr w:type="spellEnd"/>
+            <w:r>
+              <w:rPr>
+                <w:rFonts w:ascii="Arial" w:eastAsia="Times New Roman" w:hAnsi="Arial" w:cs="Arial"/>
+                <w:color w:val="000000"/>
+                <w:sz w:val="23"/>
+                <w:szCs w:val="23"/>
+                <w:lang w:eastAsia="tr-TR"/>
+              </w:rPr>
+              <w:t>)</w:t>
             </w:r>
           </w:p>
           <w:p>
@@ -329,7 +620,95 @@
                 <w:szCs w:val="23"/>
                 <w:lang w:eastAsia="tr-TR"/>
               </w:rPr>
-              <w:t>+Pricer(long, String, String, double, int)</w:t>
+              <w:t>+</w:t>
+            </w:r>
+            <w:proofErr w:type="spellStart"/>
+            <w:r>
+              <w:rPr>
+                <w:rFonts w:ascii="Arial" w:eastAsia="Times New Roman" w:hAnsi="Arial" w:cs="Arial"/>
+                <w:color w:val="000000"/>
+                <w:sz w:val="23"/>
+                <w:szCs w:val="23"/>
+                <w:lang w:eastAsia="tr-TR"/>
+              </w:rPr>
+              <w:t>Pricer</w:t>
+            </w:r>
+            <w:proofErr w:type="spellEnd"/>
+            <w:r>
+              <w:rPr>
+                <w:rFonts w:ascii="Arial" w:eastAsia="Times New Roman" w:hAnsi="Arial" w:cs="Arial"/>
+                <w:color w:val="000000"/>
+                <w:sz w:val="23"/>
+                <w:szCs w:val="23"/>
+                <w:lang w:eastAsia="tr-TR"/>
+              </w:rPr>
+              <w:t>(</w:t>
+            </w:r>
+            <w:proofErr w:type="spellStart"/>
+            <w:r>
+              <w:rPr>
+                <w:rFonts w:ascii="Arial" w:eastAsia="Times New Roman" w:hAnsi="Arial" w:cs="Arial"/>
+                <w:color w:val="000000"/>
+                <w:sz w:val="23"/>
+                <w:szCs w:val="23"/>
+                <w:lang w:eastAsia="tr-TR"/>
+              </w:rPr>
+              <w:t>String</w:t>
+            </w:r>
+            <w:proofErr w:type="spellEnd"/>
+            <w:r>
+              <w:rPr>
+                <w:rFonts w:ascii="Arial" w:eastAsia="Times New Roman" w:hAnsi="Arial" w:cs="Arial"/>
+                <w:color w:val="000000"/>
+                <w:sz w:val="23"/>
+                <w:szCs w:val="23"/>
+                <w:lang w:eastAsia="tr-TR"/>
+              </w:rPr>
+              <w:t xml:space="preserve">, </w:t>
+            </w:r>
+            <w:proofErr w:type="spellStart"/>
+            <w:r>
+              <w:rPr>
+                <w:rFonts w:ascii="Arial" w:eastAsia="Times New Roman" w:hAnsi="Arial" w:cs="Arial"/>
+                <w:color w:val="000000"/>
+                <w:sz w:val="23"/>
+                <w:szCs w:val="23"/>
+                <w:lang w:eastAsia="tr-TR"/>
+              </w:rPr>
+              <w:t>String</w:t>
+            </w:r>
+            <w:proofErr w:type="spellEnd"/>
+            <w:r>
+              <w:rPr>
+                <w:rFonts w:ascii="Arial" w:eastAsia="Times New Roman" w:hAnsi="Arial" w:cs="Arial"/>
+                <w:color w:val="000000"/>
+                <w:sz w:val="23"/>
+                <w:szCs w:val="23"/>
+                <w:lang w:eastAsia="tr-TR"/>
+              </w:rPr>
+              <w:t xml:space="preserve">, </w:t>
+            </w:r>
+            <w:proofErr w:type="spellStart"/>
+            <w:r>
+              <w:rPr>
+                <w:rFonts w:ascii="Arial" w:eastAsia="Times New Roman" w:hAnsi="Arial" w:cs="Arial"/>
+                <w:color w:val="000000"/>
+                <w:sz w:val="23"/>
+                <w:szCs w:val="23"/>
+                <w:lang w:eastAsia="tr-TR"/>
+              </w:rPr>
+              <w:t>int</w:t>
+            </w:r>
+            <w:proofErr w:type="spellEnd"/>
+            <w:r>
+              <w:rPr>
+                <w:rFonts w:ascii="Arial" w:eastAsia="Times New Roman" w:hAnsi="Arial" w:cs="Arial"/>
+                <w:color w:val="000000"/>
+                <w:sz w:val="23"/>
+                <w:szCs w:val="23"/>
+                <w:lang w:eastAsia="tr-TR"/>
+              </w:rPr>
+              <w:t>)</w:t>
             </w:r>
           </w:p>
           <w:p>
@@ -350,16 +729,83 @@
                 <w:szCs w:val="23"/>
                 <w:lang w:eastAsia="tr-TR"/>
               </w:rPr>
-              <w:t>+Pricer(String, String, double, int)</w:t>
+              <w:t>+</w:t>
+            </w:r>
+            <w:proofErr w:type="spellStart"/>
+            <w:r>
+              <w:rPr>
+                <w:rFonts w:ascii="Arial" w:eastAsia="Times New Roman" w:hAnsi="Arial" w:cs="Arial"/>
+                <w:color w:val="000000"/>
+                <w:sz w:val="23"/>
+                <w:szCs w:val="23"/>
+                <w:lang w:eastAsia="tr-TR"/>
+              </w:rPr>
+              <w:t>Pricer</w:t>
+            </w:r>
+            <w:proofErr w:type="spellEnd"/>
+            <w:r>
+              <w:rPr>
+                <w:rFonts w:ascii="Arial" w:eastAsia="Times New Roman" w:hAnsi="Arial" w:cs="Arial"/>
+                <w:color w:val="000000"/>
+                <w:sz w:val="23"/>
+                <w:szCs w:val="23"/>
+                <w:lang w:eastAsia="tr-TR"/>
+              </w:rPr>
+              <w:t>(</w:t>
+            </w:r>
+            <w:proofErr w:type="spellStart"/>
+            <w:r>
+              <w:rPr>
+                <w:rFonts w:ascii="Arial" w:eastAsia="Times New Roman" w:hAnsi="Arial" w:cs="Arial"/>
+                <w:color w:val="000000"/>
+                <w:sz w:val="23"/>
+                <w:szCs w:val="23"/>
+                <w:lang w:eastAsia="tr-TR"/>
+              </w:rPr>
+              <w:t>String</w:t>
+            </w:r>
+            <w:proofErr w:type="spellEnd"/>
+            <w:r>
+              <w:rPr>
+                <w:rFonts w:ascii="Arial" w:eastAsia="Times New Roman" w:hAnsi="Arial" w:cs="Arial"/>
+                <w:color w:val="000000"/>
+                <w:sz w:val="23"/>
+                <w:szCs w:val="23"/>
+                <w:lang w:eastAsia="tr-TR"/>
+              </w:rPr>
+              <w:t xml:space="preserve">, </w:t>
+            </w:r>
+            <w:proofErr w:type="spellStart"/>
+            <w:r>
+              <w:rPr>
+                <w:rFonts w:ascii="Arial" w:eastAsia="Times New Roman" w:hAnsi="Arial" w:cs="Arial"/>
+                <w:color w:val="000000"/>
+                <w:sz w:val="23"/>
+                <w:szCs w:val="23"/>
+                <w:lang w:eastAsia="tr-TR"/>
+              </w:rPr>
+              <w:t>String</w:t>
+            </w:r>
+            <w:proofErr w:type="spellEnd"/>
+            <w:r>
+              <w:rPr>
+                <w:rFonts w:ascii="Arial" w:eastAsia="Times New Roman" w:hAnsi="Arial" w:cs="Arial"/>
+                <w:color w:val="000000"/>
+                <w:sz w:val="23"/>
+                <w:szCs w:val="23"/>
+                <w:lang w:eastAsia="tr-TR"/>
+              </w:rPr>
+              <w:t>)</w:t>
             </w:r>
           </w:p>
           <w:p>
             <w:pPr>
               <w:spacing w:after="0" w:line="240" w:lineRule="auto"/>
               <w:rPr>
-                <w:rFonts w:ascii="Times New Roman" w:eastAsia="Times New Roman" w:hAnsi="Times New Roman" w:cs="Times New Roman"/>
-                <w:sz w:val="24"/>
-                <w:szCs w:val="24"/>
+                <w:rFonts w:ascii="Arial" w:eastAsia="Times New Roman" w:hAnsi="Arial" w:cs="Arial"/>
+                <w:color w:val="000000"/>
+                <w:sz w:val="23"/>
+                <w:szCs w:val="23"/>
                 <w:lang w:eastAsia="tr-TR"/>
               </w:rPr>
             </w:pPr>
@@ -371,7 +817,115 @@
                 <w:szCs w:val="23"/>
                 <w:lang w:eastAsia="tr-TR"/>
               </w:rPr>
-              <w:t>+Pricer(long, String, String, int)</w:t>
+              <w:t>+</w:t>
+            </w:r>
+            <w:proofErr w:type="spellStart"/>
+            <w:r>
+              <w:rPr>
+                <w:rFonts w:ascii="Arial" w:eastAsia="Times New Roman" w:hAnsi="Arial" w:cs="Arial"/>
+                <w:color w:val="000000"/>
+                <w:sz w:val="23"/>
+                <w:szCs w:val="23"/>
+                <w:lang w:eastAsia="tr-TR"/>
+              </w:rPr>
+              <w:t>Pricer</w:t>
+            </w:r>
+            <w:proofErr w:type="spellEnd"/>
+            <w:r>
+              <w:rPr>
+                <w:rFonts w:ascii="Arial" w:eastAsia="Times New Roman" w:hAnsi="Arial" w:cs="Arial"/>
+                <w:color w:val="000000"/>
+                <w:sz w:val="23"/>
+                <w:szCs w:val="23"/>
+                <w:lang w:eastAsia="tr-TR"/>
+              </w:rPr>
+              <w:t>(</w:t>
+            </w:r>
+            <w:proofErr w:type="spellStart"/>
+            <w:r>
+              <w:rPr>
+                <w:rFonts w:ascii="Arial" w:eastAsia="Times New Roman" w:hAnsi="Arial" w:cs="Arial"/>
+                <w:color w:val="000000"/>
+                <w:sz w:val="23"/>
+                <w:szCs w:val="23"/>
+                <w:lang w:eastAsia="tr-TR"/>
+              </w:rPr>
+              <w:t>String</w:t>
+            </w:r>
+            <w:proofErr w:type="spellEnd"/>
+            <w:r>
+              <w:rPr>
+                <w:rFonts w:ascii="Arial" w:eastAsia="Times New Roman" w:hAnsi="Arial" w:cs="Arial"/>
+                <w:color w:val="000000"/>
+                <w:sz w:val="23"/>
+                <w:szCs w:val="23"/>
+                <w:lang w:eastAsia="tr-TR"/>
+              </w:rPr>
+              <w:t>,</w:t>
+            </w:r>
+            <w:r>
+              <w:rPr>
+                <w:rFonts w:ascii="Arial" w:eastAsia="Times New Roman" w:hAnsi="Arial" w:cs="Arial"/>
+                <w:color w:val="000000"/>
+                <w:sz w:val="23"/>
+                <w:szCs w:val="23"/>
+                <w:lang w:eastAsia="tr-TR"/>
+              </w:rPr>
+              <w:t xml:space="preserve"> </w:t>
+            </w:r>
+            <w:proofErr w:type="spellStart"/>
+            <w:r>
+              <w:rPr>
+                <w:rFonts w:ascii="Arial" w:eastAsia="Times New Roman" w:hAnsi="Arial" w:cs="Arial"/>
+                <w:color w:val="000000"/>
+                <w:sz w:val="23"/>
+                <w:szCs w:val="23"/>
+                <w:lang w:eastAsia="tr-TR"/>
+              </w:rPr>
+              <w:t>char</w:t>
+            </w:r>
+            <w:proofErr w:type="spellEnd"/>
+            <w:r>
+              <w:rPr>
+                <w:rFonts w:ascii="Arial" w:eastAsia="Times New Roman" w:hAnsi="Arial" w:cs="Arial"/>
+                <w:color w:val="000000"/>
+                <w:sz w:val="23"/>
+                <w:szCs w:val="23"/>
+                <w:lang w:eastAsia="tr-TR"/>
+              </w:rPr>
+              <w:t>,</w:t>
+            </w:r>
+            <w:r>
+              <w:rPr>
+                <w:rFonts w:ascii="Arial" w:eastAsia="Times New Roman" w:hAnsi="Arial" w:cs="Arial"/>
+                <w:color w:val="000000"/>
+                <w:sz w:val="23"/>
+                <w:szCs w:val="23"/>
+                <w:lang w:eastAsia="tr-TR"/>
+              </w:rPr>
+              <w:t xml:space="preserve"> </w:t>
+            </w:r>
+            <w:proofErr w:type="spellStart"/>
+            <w:r>
+              <w:rPr>
+                <w:rFonts w:ascii="Arial" w:eastAsia="Times New Roman" w:hAnsi="Arial" w:cs="Arial"/>
+                <w:color w:val="000000"/>
+                <w:sz w:val="23"/>
+                <w:szCs w:val="23"/>
+                <w:lang w:eastAsia="tr-TR"/>
+              </w:rPr>
+              <w:t>int</w:t>
+            </w:r>
+            <w:proofErr w:type="spellEnd"/>
+            <w:r>
+              <w:rPr>
+                <w:rFonts w:ascii="Arial" w:eastAsia="Times New Roman" w:hAnsi="Arial" w:cs="Arial"/>
+                <w:color w:val="000000"/>
+                <w:sz w:val="23"/>
+                <w:szCs w:val="23"/>
+                <w:lang w:eastAsia="tr-TR"/>
+              </w:rPr>
+              <w:t>)</w:t>
             </w:r>
           </w:p>
           <w:p>
@@ -381,6 +935,7 @@
                 <w:rFonts w:ascii="Times New Roman" w:eastAsia="Times New Roman" w:hAnsi="Times New Roman" w:cs="Times New Roman"/>
                 <w:sz w:val="24"/>
                 <w:szCs w:val="24"/>
+                <w:u w:val="single"/>
                 <w:lang w:eastAsia="tr-TR"/>
               </w:rPr>
             </w:pPr>
@@ -392,8 +947,78 @@
                 <w:szCs w:val="23"/>
                 <w:lang w:eastAsia="tr-TR"/>
               </w:rPr>
-              <w:t>+Pricer(String, String, int)</w:t>
-            </w:r>
+              <w:t>+</w:t>
+            </w:r>
+            <w:proofErr w:type="spellStart"/>
+            <w:r>
+              <w:rPr>
+                <w:rFonts w:ascii="Arial" w:eastAsia="Times New Roman" w:hAnsi="Arial" w:cs="Arial"/>
+                <w:color w:val="000000"/>
+                <w:sz w:val="23"/>
+                <w:szCs w:val="23"/>
+                <w:u w:val="single"/>
+                <w:lang w:eastAsia="tr-TR"/>
+              </w:rPr>
+              <w:t>IntToLetter</w:t>
+            </w:r>
+            <w:proofErr w:type="spellEnd"/>
+            <w:r>
+              <w:rPr>
+                <w:rFonts w:ascii="Arial" w:eastAsia="Times New Roman" w:hAnsi="Arial" w:cs="Arial"/>
+                <w:color w:val="000000"/>
+                <w:sz w:val="23"/>
+                <w:szCs w:val="23"/>
+                <w:u w:val="single"/>
+                <w:lang w:eastAsia="tr-TR"/>
+              </w:rPr>
+              <w:t>(</w:t>
+            </w:r>
+            <w:proofErr w:type="spellStart"/>
+            <w:r>
+              <w:rPr>
+                <w:rFonts w:ascii="Arial" w:eastAsia="Times New Roman" w:hAnsi="Arial" w:cs="Arial"/>
+                <w:color w:val="000000"/>
+                <w:sz w:val="23"/>
+                <w:szCs w:val="23"/>
+                <w:u w:val="single"/>
+                <w:lang w:eastAsia="tr-TR"/>
+              </w:rPr>
+              <w:t>int</w:t>
+            </w:r>
+            <w:proofErr w:type="spellEnd"/>
+            <w:r>
+              <w:rPr>
+                <w:rFonts w:ascii="Arial" w:eastAsia="Times New Roman" w:hAnsi="Arial" w:cs="Arial"/>
+                <w:color w:val="000000"/>
+                <w:sz w:val="23"/>
+                <w:szCs w:val="23"/>
+                <w:u w:val="single"/>
+                <w:lang w:eastAsia="tr-TR"/>
+              </w:rPr>
+              <w:t>)</w:t>
+            </w:r>
+            <w:r>
+              <w:rPr>
+                <w:rFonts w:ascii="Arial" w:eastAsia="Times New Roman" w:hAnsi="Arial" w:cs="Arial"/>
+                <w:color w:val="000000"/>
+                <w:sz w:val="23"/>
+                <w:szCs w:val="23"/>
+                <w:lang w:eastAsia="tr-TR"/>
+              </w:rPr>
+              <w:t xml:space="preserve"> : </w:t>
+            </w:r>
+            <w:proofErr w:type="spellStart"/>
+            <w:r>
+              <w:rPr>
+                <w:rFonts w:ascii="Arial" w:eastAsia="Times New Roman" w:hAnsi="Arial" w:cs="Arial"/>
+                <w:color w:val="000000"/>
+                <w:sz w:val="23"/>
+                <w:szCs w:val="23"/>
+                <w:lang w:eastAsia="tr-TR"/>
+              </w:rPr>
+              <w:t>String</w:t>
+            </w:r>
+            <w:proofErr w:type="spellEnd"/>
           </w:p>
           <w:p>
             <w:pPr>
@@ -413,8 +1038,64 @@
                 <w:szCs w:val="23"/>
                 <w:lang w:eastAsia="tr-TR"/>
               </w:rPr>
-              <w:t>+equals(Object) : boolean</w:t>
-            </w:r>
+              <w:t>+</w:t>
+            </w:r>
+            <w:proofErr w:type="spellStart"/>
+            <w:r>
+              <w:rPr>
+                <w:rFonts w:ascii="Arial" w:eastAsia="Times New Roman" w:hAnsi="Arial" w:cs="Arial"/>
+                <w:color w:val="000000"/>
+                <w:sz w:val="23"/>
+                <w:szCs w:val="23"/>
+                <w:lang w:eastAsia="tr-TR"/>
+              </w:rPr>
+              <w:t>equals</w:t>
+            </w:r>
+            <w:proofErr w:type="spellEnd"/>
+            <w:r>
+              <w:rPr>
+                <w:rFonts w:ascii="Arial" w:eastAsia="Times New Roman" w:hAnsi="Arial" w:cs="Arial"/>
+                <w:color w:val="000000"/>
+                <w:sz w:val="23"/>
+                <w:szCs w:val="23"/>
+                <w:lang w:eastAsia="tr-TR"/>
+              </w:rPr>
+              <w:t>(</w:t>
+            </w:r>
+            <w:proofErr w:type="spellStart"/>
+            <w:r>
+              <w:rPr>
+                <w:rFonts w:ascii="Arial" w:eastAsia="Times New Roman" w:hAnsi="Arial" w:cs="Arial"/>
+                <w:color w:val="000000"/>
+                <w:sz w:val="23"/>
+                <w:szCs w:val="23"/>
+                <w:lang w:eastAsia="tr-TR"/>
+              </w:rPr>
+              <w:t>Object</w:t>
+            </w:r>
+            <w:proofErr w:type="spellEnd"/>
+            <w:r>
+              <w:rPr>
+                <w:rFonts w:ascii="Arial" w:eastAsia="Times New Roman" w:hAnsi="Arial" w:cs="Arial"/>
+                <w:color w:val="000000"/>
+                <w:sz w:val="23"/>
+                <w:szCs w:val="23"/>
+                <w:lang w:eastAsia="tr-TR"/>
+              </w:rPr>
+              <w:t xml:space="preserve">) : </w:t>
+            </w:r>
+            <w:proofErr w:type="spellStart"/>
+            <w:r>
+              <w:rPr>
+                <w:rFonts w:ascii="Arial" w:eastAsia="Times New Roman" w:hAnsi="Arial" w:cs="Arial"/>
+                <w:color w:val="000000"/>
+                <w:sz w:val="23"/>
+                <w:szCs w:val="23"/>
+                <w:lang w:eastAsia="tr-TR"/>
+              </w:rPr>
+              <w:t>boolean</w:t>
+            </w:r>
+            <w:proofErr w:type="spellEnd"/>
           </w:p>
           <w:p>
             <w:pPr>
@@ -434,8 +1115,42 @@
                 <w:szCs w:val="23"/>
                 <w:lang w:eastAsia="tr-TR"/>
               </w:rPr>
-              <w:t>+toString() : String</w:t>
-            </w:r>
+              <w:t>+</w:t>
+            </w:r>
+            <w:proofErr w:type="spellStart"/>
+            <w:r>
+              <w:rPr>
+                <w:rFonts w:ascii="Arial" w:eastAsia="Times New Roman" w:hAnsi="Arial" w:cs="Arial"/>
+                <w:color w:val="000000"/>
+                <w:sz w:val="23"/>
+                <w:szCs w:val="23"/>
+                <w:lang w:eastAsia="tr-TR"/>
+              </w:rPr>
+              <w:t>toString</w:t>
+            </w:r>
+            <w:proofErr w:type="spellEnd"/>
+            <w:r>
+              <w:rPr>
+                <w:rFonts w:ascii="Arial" w:eastAsia="Times New Roman" w:hAnsi="Arial" w:cs="Arial"/>
+                <w:color w:val="000000"/>
+                <w:sz w:val="23"/>
+                <w:szCs w:val="23"/>
+                <w:lang w:eastAsia="tr-TR"/>
+              </w:rPr>
+              <w:t xml:space="preserve">() : </w:t>
+            </w:r>
+            <w:proofErr w:type="spellStart"/>
+            <w:r>
+              <w:rPr>
+                <w:rFonts w:ascii="Arial" w:eastAsia="Times New Roman" w:hAnsi="Arial" w:cs="Arial"/>
+                <w:color w:val="000000"/>
+                <w:sz w:val="23"/>
+                <w:szCs w:val="23"/>
+                <w:lang w:eastAsia="tr-TR"/>
+              </w:rPr>
+              <w:t>String</w:t>
+            </w:r>
+            <w:proofErr w:type="spellEnd"/>
           </w:p>
         </w:tc>
       </w:tr>
@@ -481,7 +1196,7 @@
         <w:tblLook w:val="04A0"/>
       </w:tblPr>
       <w:tblGrid>
-        <w:gridCol w:w="3783"/>
+        <w:gridCol w:w="4045"/>
       </w:tblGrid>
       <w:tr>
         <w:tc>
@@ -512,6 +1227,7 @@
                 <w:lang w:eastAsia="tr-TR"/>
               </w:rPr>
             </w:pPr>
+            <w:proofErr w:type="spellStart"/>
             <w:r>
               <w:rPr>
                 <w:rFonts w:ascii="Arial" w:eastAsia="Times New Roman" w:hAnsi="Arial" w:cs="Arial"/>
@@ -522,6 +1238,7 @@
               </w:rPr>
               <w:t>OrderBook</w:t>
             </w:r>
+            <w:proofErr w:type="spellEnd"/>
           </w:p>
         </w:tc>
       </w:tr>
@@ -562,52 +1279,60 @@
                 <w:color w:val="000000"/>
                 <w:sz w:val="23"/>
                 <w:szCs w:val="23"/>
-                <w:lang w:eastAsia="tr-TR"/>
-              </w:rPr>
-              <w:t>+</w:t>
-            </w:r>
-            <w:r>
-              <w:rPr>
-                <w:rFonts w:ascii="Arial" w:eastAsia="Times New Roman" w:hAnsi="Arial" w:cs="Arial"/>
-                <w:color w:val="000000"/>
-                <w:sz w:val="23"/>
-                <w:szCs w:val="23"/>
                 <w:u w:val="single"/>
                 <w:lang w:eastAsia="tr-TR"/>
               </w:rPr>
-              <w:t>ORDERBOOK_COUNT</w:t>
-            </w:r>
-            <w:r>
-              <w:rPr>
-                <w:rFonts w:ascii="Arial" w:eastAsia="Times New Roman" w:hAnsi="Arial" w:cs="Arial"/>
-                <w:color w:val="000000"/>
-                <w:sz w:val="23"/>
-                <w:szCs w:val="23"/>
-                <w:lang w:eastAsia="tr-TR"/>
-              </w:rPr>
-              <w:t xml:space="preserve"> : int</w:t>
-            </w:r>
+              <w:t>ORDERBOOK_</w:t>
+            </w:r>
+            <w:proofErr w:type="gramStart"/>
+            <w:r>
+              <w:rPr>
+                <w:rFonts w:ascii="Arial" w:eastAsia="Times New Roman" w:hAnsi="Arial" w:cs="Arial"/>
+                <w:color w:val="000000"/>
+                <w:sz w:val="23"/>
+                <w:szCs w:val="23"/>
+                <w:u w:val="single"/>
+                <w:lang w:eastAsia="tr-TR"/>
+              </w:rPr>
+              <w:t>COUNT</w:t>
+            </w:r>
+            <w:r>
+              <w:rPr>
+                <w:rFonts w:ascii="Arial" w:eastAsia="Times New Roman" w:hAnsi="Arial" w:cs="Arial"/>
+                <w:color w:val="000000"/>
+                <w:sz w:val="23"/>
+                <w:szCs w:val="23"/>
+                <w:lang w:eastAsia="tr-TR"/>
+              </w:rPr>
+              <w:t xml:space="preserve"> : </w:t>
+            </w:r>
+            <w:proofErr w:type="spellStart"/>
+            <w:r>
+              <w:rPr>
+                <w:rFonts w:ascii="Arial" w:eastAsia="Times New Roman" w:hAnsi="Arial" w:cs="Arial"/>
+                <w:color w:val="000000"/>
+                <w:sz w:val="23"/>
+                <w:szCs w:val="23"/>
+                <w:lang w:eastAsia="tr-TR"/>
+              </w:rPr>
+              <w:t>int</w:t>
+            </w:r>
+            <w:proofErr w:type="spellEnd"/>
+            <w:proofErr w:type="gramEnd"/>
           </w:p>
           <w:p>
             <w:pPr>
               <w:spacing w:after="0" w:line="240" w:lineRule="auto"/>
               <w:rPr>
-                <w:rFonts w:ascii="Times New Roman" w:eastAsia="Times New Roman" w:hAnsi="Times New Roman" w:cs="Times New Roman"/>
-                <w:sz w:val="24"/>
-                <w:szCs w:val="24"/>
+                <w:rFonts w:ascii="Arial" w:eastAsia="Times New Roman" w:hAnsi="Arial" w:cs="Arial"/>
+                <w:color w:val="000000"/>
+                <w:sz w:val="23"/>
+                <w:szCs w:val="23"/>
                 <w:lang w:eastAsia="tr-TR"/>
               </w:rPr>
             </w:pPr>
-            <w:r>
-              <w:rPr>
-                <w:rFonts w:ascii="Arial" w:eastAsia="Times New Roman" w:hAnsi="Arial" w:cs="Arial"/>
-                <w:color w:val="000000"/>
-                <w:sz w:val="23"/>
-                <w:szCs w:val="23"/>
-                <w:lang w:eastAsia="tr-TR"/>
-              </w:rPr>
-              <w:t>+</w:t>
-            </w:r>
+            <w:proofErr w:type="spellStart"/>
+            <w:proofErr w:type="gramStart"/>
             <w:r>
               <w:rPr>
                 <w:rFonts w:ascii="Arial" w:eastAsia="Times New Roman" w:hAnsi="Arial" w:cs="Arial"/>
@@ -625,9 +1350,66 @@
                 <w:color w:val="000000"/>
                 <w:sz w:val="23"/>
                 <w:szCs w:val="23"/>
-                <w:lang w:eastAsia="tr-TR"/>
-              </w:rPr>
-              <w:t xml:space="preserve"> : Comparator&lt;Pricer&gt;</w:t>
+                <w:u w:val="single"/>
+                <w:lang w:eastAsia="tr-TR"/>
+              </w:rPr>
+              <w:t>Buy</w:t>
+            </w:r>
+            <w:proofErr w:type="spellEnd"/>
+            <w:r>
+              <w:rPr>
+                <w:rFonts w:ascii="Arial" w:eastAsia="Times New Roman" w:hAnsi="Arial" w:cs="Arial"/>
+                <w:color w:val="000000"/>
+                <w:sz w:val="23"/>
+                <w:szCs w:val="23"/>
+                <w:lang w:eastAsia="tr-TR"/>
+              </w:rPr>
+              <w:t xml:space="preserve"> : </w:t>
+            </w:r>
+            <w:proofErr w:type="spellStart"/>
+            <w:r>
+              <w:rPr>
+                <w:rFonts w:ascii="Arial" w:eastAsia="Times New Roman" w:hAnsi="Arial" w:cs="Arial"/>
+                <w:color w:val="000000"/>
+                <w:sz w:val="23"/>
+                <w:szCs w:val="23"/>
+                <w:lang w:eastAsia="tr-TR"/>
+              </w:rPr>
+              <w:t>Comparator</w:t>
+            </w:r>
+            <w:proofErr w:type="spellEnd"/>
+            <w:proofErr w:type="gramEnd"/>
+            <w:r>
+              <w:rPr>
+                <w:rFonts w:ascii="Arial" w:eastAsia="Times New Roman" w:hAnsi="Arial" w:cs="Arial"/>
+                <w:color w:val="000000"/>
+                <w:sz w:val="23"/>
+                <w:szCs w:val="23"/>
+                <w:lang w:eastAsia="tr-TR"/>
+              </w:rPr>
+              <w:t>&lt;</w:t>
+            </w:r>
+            <w:proofErr w:type="spellStart"/>
+            <w:r>
+              <w:rPr>
+                <w:rFonts w:ascii="Arial" w:eastAsia="Times New Roman" w:hAnsi="Arial" w:cs="Arial"/>
+                <w:color w:val="000000"/>
+                <w:sz w:val="23"/>
+                <w:szCs w:val="23"/>
+                <w:lang w:eastAsia="tr-TR"/>
+              </w:rPr>
+              <w:t>Pricer</w:t>
+            </w:r>
+            <w:proofErr w:type="spellEnd"/>
+            <w:r>
+              <w:rPr>
+                <w:rFonts w:ascii="Arial" w:eastAsia="Times New Roman" w:hAnsi="Arial" w:cs="Arial"/>
+                <w:color w:val="000000"/>
+                <w:sz w:val="23"/>
+                <w:szCs w:val="23"/>
+                <w:lang w:eastAsia="tr-TR"/>
+              </w:rPr>
+              <w:t>&gt;</w:t>
             </w:r>
           </w:p>
           <w:p>
@@ -640,16 +1422,8 @@
                 <w:lang w:eastAsia="tr-TR"/>
               </w:rPr>
             </w:pPr>
-            <w:r>
-              <w:rPr>
-                <w:rFonts w:ascii="Arial" w:eastAsia="Times New Roman" w:hAnsi="Arial" w:cs="Arial"/>
-                <w:color w:val="000000"/>
-                <w:sz w:val="23"/>
-                <w:szCs w:val="23"/>
-                <w:lang w:eastAsia="tr-TR"/>
-              </w:rPr>
-              <w:t>+</w:t>
-            </w:r>
+            <w:proofErr w:type="spellStart"/>
+            <w:proofErr w:type="gramStart"/>
             <w:r>
               <w:rPr>
                 <w:rFonts w:ascii="Arial" w:eastAsia="Times New Roman" w:hAnsi="Arial" w:cs="Arial"/>
@@ -659,17 +1433,74 @@
                 <w:u w:val="single"/>
                 <w:lang w:eastAsia="tr-TR"/>
               </w:rPr>
-              <w:t>listSell</w:t>
-            </w:r>
-            <w:r>
-              <w:rPr>
-                <w:rFonts w:ascii="Arial" w:eastAsia="Times New Roman" w:hAnsi="Arial" w:cs="Arial"/>
-                <w:color w:val="000000"/>
-                <w:sz w:val="23"/>
-                <w:szCs w:val="23"/>
-                <w:lang w:eastAsia="tr-TR"/>
-              </w:rPr>
-              <w:t xml:space="preserve"> : List&lt;Pricer&gt;</w:t>
+              <w:t>comparator</w:t>
+            </w:r>
+            <w:r>
+              <w:rPr>
+                <w:rFonts w:ascii="Arial" w:eastAsia="Times New Roman" w:hAnsi="Arial" w:cs="Arial"/>
+                <w:color w:val="000000"/>
+                <w:sz w:val="23"/>
+                <w:szCs w:val="23"/>
+                <w:u w:val="single"/>
+                <w:lang w:eastAsia="tr-TR"/>
+              </w:rPr>
+              <w:t>Sell</w:t>
+            </w:r>
+            <w:proofErr w:type="spellEnd"/>
+            <w:r>
+              <w:rPr>
+                <w:rFonts w:ascii="Arial" w:eastAsia="Times New Roman" w:hAnsi="Arial" w:cs="Arial"/>
+                <w:color w:val="000000"/>
+                <w:sz w:val="23"/>
+                <w:szCs w:val="23"/>
+                <w:lang w:eastAsia="tr-TR"/>
+              </w:rPr>
+              <w:t xml:space="preserve"> : </w:t>
+            </w:r>
+            <w:proofErr w:type="spellStart"/>
+            <w:r>
+              <w:rPr>
+                <w:rFonts w:ascii="Arial" w:eastAsia="Times New Roman" w:hAnsi="Arial" w:cs="Arial"/>
+                <w:color w:val="000000"/>
+                <w:sz w:val="23"/>
+                <w:szCs w:val="23"/>
+                <w:lang w:eastAsia="tr-TR"/>
+              </w:rPr>
+              <w:t>Comparator</w:t>
+            </w:r>
+            <w:proofErr w:type="spellEnd"/>
+            <w:proofErr w:type="gramEnd"/>
+            <w:r>
+              <w:rPr>
+                <w:rFonts w:ascii="Arial" w:eastAsia="Times New Roman" w:hAnsi="Arial" w:cs="Arial"/>
+                <w:color w:val="000000"/>
+                <w:sz w:val="23"/>
+                <w:szCs w:val="23"/>
+                <w:lang w:eastAsia="tr-TR"/>
+              </w:rPr>
+              <w:t>&lt;</w:t>
+            </w:r>
+            <w:proofErr w:type="spellStart"/>
+            <w:r>
+              <w:rPr>
+                <w:rFonts w:ascii="Arial" w:eastAsia="Times New Roman" w:hAnsi="Arial" w:cs="Arial"/>
+                <w:color w:val="000000"/>
+                <w:sz w:val="23"/>
+                <w:szCs w:val="23"/>
+                <w:lang w:eastAsia="tr-TR"/>
+              </w:rPr>
+              <w:t>Pricer</w:t>
+            </w:r>
+            <w:proofErr w:type="spellEnd"/>
+            <w:r>
+              <w:rPr>
+                <w:rFonts w:ascii="Arial" w:eastAsia="Times New Roman" w:hAnsi="Arial" w:cs="Arial"/>
+                <w:color w:val="000000"/>
+                <w:sz w:val="23"/>
+                <w:szCs w:val="23"/>
+                <w:lang w:eastAsia="tr-TR"/>
+              </w:rPr>
+              <w:t>&gt;</w:t>
             </w:r>
           </w:p>
           <w:p>
@@ -682,16 +1513,8 @@
                 <w:lang w:eastAsia="tr-TR"/>
               </w:rPr>
             </w:pPr>
-            <w:r>
-              <w:rPr>
-                <w:rFonts w:ascii="Arial" w:eastAsia="Times New Roman" w:hAnsi="Arial" w:cs="Arial"/>
-                <w:color w:val="000000"/>
-                <w:sz w:val="23"/>
-                <w:szCs w:val="23"/>
-                <w:lang w:eastAsia="tr-TR"/>
-              </w:rPr>
-              <w:t>+</w:t>
-            </w:r>
+            <w:proofErr w:type="spellStart"/>
+            <w:proofErr w:type="gramStart"/>
             <w:r>
               <w:rPr>
                 <w:rFonts w:ascii="Arial" w:eastAsia="Times New Roman" w:hAnsi="Arial" w:cs="Arial"/>
@@ -701,17 +1524,337 @@
                 <w:u w:val="single"/>
                 <w:lang w:eastAsia="tr-TR"/>
               </w:rPr>
+              <w:t>listSell</w:t>
+            </w:r>
+            <w:proofErr w:type="spellEnd"/>
+            <w:r>
+              <w:rPr>
+                <w:rFonts w:ascii="Arial" w:eastAsia="Times New Roman" w:hAnsi="Arial" w:cs="Arial"/>
+                <w:color w:val="000000"/>
+                <w:sz w:val="23"/>
+                <w:szCs w:val="23"/>
+                <w:lang w:eastAsia="tr-TR"/>
+              </w:rPr>
+              <w:t xml:space="preserve"> : </w:t>
+            </w:r>
+            <w:proofErr w:type="spellStart"/>
+            <w:r>
+              <w:rPr>
+                <w:rFonts w:ascii="Arial" w:eastAsia="Times New Roman" w:hAnsi="Arial" w:cs="Arial"/>
+                <w:color w:val="000000"/>
+                <w:sz w:val="23"/>
+                <w:szCs w:val="23"/>
+                <w:lang w:eastAsia="tr-TR"/>
+              </w:rPr>
+              <w:t>List</w:t>
+            </w:r>
+            <w:proofErr w:type="spellEnd"/>
+            <w:proofErr w:type="gramEnd"/>
+            <w:r>
+              <w:rPr>
+                <w:rFonts w:ascii="Arial" w:eastAsia="Times New Roman" w:hAnsi="Arial" w:cs="Arial"/>
+                <w:color w:val="000000"/>
+                <w:sz w:val="23"/>
+                <w:szCs w:val="23"/>
+                <w:lang w:eastAsia="tr-TR"/>
+              </w:rPr>
+              <w:t>&lt;</w:t>
+            </w:r>
+            <w:proofErr w:type="spellStart"/>
+            <w:r>
+              <w:rPr>
+                <w:rFonts w:ascii="Arial" w:eastAsia="Times New Roman" w:hAnsi="Arial" w:cs="Arial"/>
+                <w:color w:val="000000"/>
+                <w:sz w:val="23"/>
+                <w:szCs w:val="23"/>
+                <w:lang w:eastAsia="tr-TR"/>
+              </w:rPr>
+              <w:t>Pricer</w:t>
+            </w:r>
+            <w:proofErr w:type="spellEnd"/>
+            <w:r>
+              <w:rPr>
+                <w:rFonts w:ascii="Arial" w:eastAsia="Times New Roman" w:hAnsi="Arial" w:cs="Arial"/>
+                <w:color w:val="000000"/>
+                <w:sz w:val="23"/>
+                <w:szCs w:val="23"/>
+                <w:lang w:eastAsia="tr-TR"/>
+              </w:rPr>
+              <w:t>&gt;</w:t>
+            </w:r>
+          </w:p>
+          <w:p>
+            <w:pPr>
+              <w:spacing w:after="0" w:line="240" w:lineRule="auto"/>
+              <w:rPr>
+                <w:rFonts w:ascii="Arial" w:eastAsia="Times New Roman" w:hAnsi="Arial" w:cs="Arial"/>
+                <w:color w:val="000000"/>
+                <w:sz w:val="23"/>
+                <w:szCs w:val="23"/>
+                <w:lang w:eastAsia="tr-TR"/>
+              </w:rPr>
+            </w:pPr>
+            <w:proofErr w:type="spellStart"/>
+            <w:proofErr w:type="gramStart"/>
+            <w:r>
+              <w:rPr>
+                <w:rFonts w:ascii="Arial" w:eastAsia="Times New Roman" w:hAnsi="Arial" w:cs="Arial"/>
+                <w:color w:val="000000"/>
+                <w:sz w:val="23"/>
+                <w:szCs w:val="23"/>
+                <w:u w:val="single"/>
+                <w:lang w:eastAsia="tr-TR"/>
+              </w:rPr>
               <w:t>listBuy</w:t>
             </w:r>
-            <w:r>
-              <w:rPr>
-                <w:rFonts w:ascii="Arial" w:eastAsia="Times New Roman" w:hAnsi="Arial" w:cs="Arial"/>
-                <w:color w:val="000000"/>
-                <w:sz w:val="23"/>
-                <w:szCs w:val="23"/>
-                <w:lang w:eastAsia="tr-TR"/>
-              </w:rPr>
-              <w:t xml:space="preserve"> : List&lt;Pricer&gt;</w:t>
+            <w:proofErr w:type="spellEnd"/>
+            <w:r>
+              <w:rPr>
+                <w:rFonts w:ascii="Arial" w:eastAsia="Times New Roman" w:hAnsi="Arial" w:cs="Arial"/>
+                <w:color w:val="000000"/>
+                <w:sz w:val="23"/>
+                <w:szCs w:val="23"/>
+                <w:lang w:eastAsia="tr-TR"/>
+              </w:rPr>
+              <w:t xml:space="preserve"> : </w:t>
+            </w:r>
+            <w:proofErr w:type="spellStart"/>
+            <w:r>
+              <w:rPr>
+                <w:rFonts w:ascii="Arial" w:eastAsia="Times New Roman" w:hAnsi="Arial" w:cs="Arial"/>
+                <w:color w:val="000000"/>
+                <w:sz w:val="23"/>
+                <w:szCs w:val="23"/>
+                <w:lang w:eastAsia="tr-TR"/>
+              </w:rPr>
+              <w:t>List</w:t>
+            </w:r>
+            <w:proofErr w:type="spellEnd"/>
+            <w:proofErr w:type="gramEnd"/>
+            <w:r>
+              <w:rPr>
+                <w:rFonts w:ascii="Arial" w:eastAsia="Times New Roman" w:hAnsi="Arial" w:cs="Arial"/>
+                <w:color w:val="000000"/>
+                <w:sz w:val="23"/>
+                <w:szCs w:val="23"/>
+                <w:lang w:eastAsia="tr-TR"/>
+              </w:rPr>
+              <w:t>&lt;</w:t>
+            </w:r>
+            <w:proofErr w:type="spellStart"/>
+            <w:r>
+              <w:rPr>
+                <w:rFonts w:ascii="Arial" w:eastAsia="Times New Roman" w:hAnsi="Arial" w:cs="Arial"/>
+                <w:color w:val="000000"/>
+                <w:sz w:val="23"/>
+                <w:szCs w:val="23"/>
+                <w:lang w:eastAsia="tr-TR"/>
+              </w:rPr>
+              <w:t>Pricer</w:t>
+            </w:r>
+            <w:proofErr w:type="spellEnd"/>
+            <w:r>
+              <w:rPr>
+                <w:rFonts w:ascii="Arial" w:eastAsia="Times New Roman" w:hAnsi="Arial" w:cs="Arial"/>
+                <w:color w:val="000000"/>
+                <w:sz w:val="23"/>
+                <w:szCs w:val="23"/>
+                <w:lang w:eastAsia="tr-TR"/>
+              </w:rPr>
+              <w:t>&gt;</w:t>
+            </w:r>
+          </w:p>
+          <w:p>
+            <w:pPr>
+              <w:spacing w:after="0" w:line="240" w:lineRule="auto"/>
+              <w:rPr>
+                <w:rFonts w:ascii="Arial" w:eastAsia="Times New Roman" w:hAnsi="Arial" w:cs="Arial"/>
+                <w:color w:val="000000"/>
+                <w:sz w:val="23"/>
+                <w:szCs w:val="23"/>
+                <w:lang w:eastAsia="tr-TR"/>
+              </w:rPr>
+            </w:pPr>
+            <w:proofErr w:type="spellStart"/>
+            <w:proofErr w:type="gramStart"/>
+            <w:r>
+              <w:rPr>
+                <w:rFonts w:ascii="Arial" w:eastAsia="Times New Roman" w:hAnsi="Arial" w:cs="Arial"/>
+                <w:color w:val="000000"/>
+                <w:sz w:val="23"/>
+                <w:szCs w:val="23"/>
+                <w:u w:val="single"/>
+                <w:lang w:eastAsia="tr-TR"/>
+              </w:rPr>
+              <w:t>list</w:t>
+            </w:r>
+            <w:r>
+              <w:rPr>
+                <w:rFonts w:ascii="Arial" w:eastAsia="Times New Roman" w:hAnsi="Arial" w:cs="Arial"/>
+                <w:color w:val="000000"/>
+                <w:sz w:val="23"/>
+                <w:szCs w:val="23"/>
+                <w:u w:val="single"/>
+                <w:lang w:eastAsia="tr-TR"/>
+              </w:rPr>
+              <w:t>TempSell</w:t>
+            </w:r>
+            <w:proofErr w:type="spellEnd"/>
+            <w:r>
+              <w:rPr>
+                <w:rFonts w:ascii="Arial" w:eastAsia="Times New Roman" w:hAnsi="Arial" w:cs="Arial"/>
+                <w:color w:val="000000"/>
+                <w:sz w:val="23"/>
+                <w:szCs w:val="23"/>
+                <w:lang w:eastAsia="tr-TR"/>
+              </w:rPr>
+              <w:t xml:space="preserve"> </w:t>
+            </w:r>
+            <w:r>
+              <w:rPr>
+                <w:rFonts w:ascii="Arial" w:eastAsia="Times New Roman" w:hAnsi="Arial" w:cs="Arial"/>
+                <w:color w:val="000000"/>
+                <w:sz w:val="23"/>
+                <w:szCs w:val="23"/>
+                <w:lang w:eastAsia="tr-TR"/>
+              </w:rPr>
+              <w:t xml:space="preserve">: </w:t>
+            </w:r>
+            <w:proofErr w:type="spellStart"/>
+            <w:r>
+              <w:rPr>
+                <w:rFonts w:ascii="Arial" w:eastAsia="Times New Roman" w:hAnsi="Arial" w:cs="Arial"/>
+                <w:color w:val="000000"/>
+                <w:sz w:val="23"/>
+                <w:szCs w:val="23"/>
+                <w:lang w:eastAsia="tr-TR"/>
+              </w:rPr>
+              <w:t>List</w:t>
+            </w:r>
+            <w:proofErr w:type="spellEnd"/>
+            <w:proofErr w:type="gramEnd"/>
+            <w:r>
+              <w:rPr>
+                <w:rFonts w:ascii="Arial" w:eastAsia="Times New Roman" w:hAnsi="Arial" w:cs="Arial"/>
+                <w:color w:val="000000"/>
+                <w:sz w:val="23"/>
+                <w:szCs w:val="23"/>
+                <w:lang w:eastAsia="tr-TR"/>
+              </w:rPr>
+              <w:t>&lt;</w:t>
+            </w:r>
+            <w:proofErr w:type="spellStart"/>
+            <w:r>
+              <w:rPr>
+                <w:rFonts w:ascii="Arial" w:eastAsia="Times New Roman" w:hAnsi="Arial" w:cs="Arial"/>
+                <w:color w:val="000000"/>
+                <w:sz w:val="23"/>
+                <w:szCs w:val="23"/>
+                <w:lang w:eastAsia="tr-TR"/>
+              </w:rPr>
+              <w:t>Pricer</w:t>
+            </w:r>
+            <w:proofErr w:type="spellEnd"/>
+            <w:r>
+              <w:rPr>
+                <w:rFonts w:ascii="Arial" w:eastAsia="Times New Roman" w:hAnsi="Arial" w:cs="Arial"/>
+                <w:color w:val="000000"/>
+                <w:sz w:val="23"/>
+                <w:szCs w:val="23"/>
+                <w:lang w:eastAsia="tr-TR"/>
+              </w:rPr>
+              <w:t>&gt;</w:t>
+            </w:r>
+          </w:p>
+          <w:p>
+            <w:pPr>
+              <w:spacing w:after="0" w:line="240" w:lineRule="auto"/>
+              <w:rPr>
+                <w:rFonts w:ascii="Times New Roman" w:eastAsia="Times New Roman" w:hAnsi="Times New Roman" w:cs="Times New Roman"/>
+                <w:sz w:val="24"/>
+                <w:szCs w:val="24"/>
+                <w:lang w:eastAsia="tr-TR"/>
+              </w:rPr>
+            </w:pPr>
+            <w:proofErr w:type="spellStart"/>
+            <w:proofErr w:type="gramStart"/>
+            <w:r>
+              <w:rPr>
+                <w:rFonts w:ascii="Arial" w:eastAsia="Times New Roman" w:hAnsi="Arial" w:cs="Arial"/>
+                <w:color w:val="000000"/>
+                <w:sz w:val="23"/>
+                <w:szCs w:val="23"/>
+                <w:u w:val="single"/>
+                <w:lang w:eastAsia="tr-TR"/>
+              </w:rPr>
+              <w:t>list</w:t>
+            </w:r>
+            <w:r>
+              <w:rPr>
+                <w:rFonts w:ascii="Arial" w:eastAsia="Times New Roman" w:hAnsi="Arial" w:cs="Arial"/>
+                <w:color w:val="000000"/>
+                <w:sz w:val="23"/>
+                <w:szCs w:val="23"/>
+                <w:u w:val="single"/>
+                <w:lang w:eastAsia="tr-TR"/>
+              </w:rPr>
+              <w:t>TempBuy</w:t>
+            </w:r>
+            <w:proofErr w:type="spellEnd"/>
+            <w:r>
+              <w:rPr>
+                <w:rFonts w:ascii="Arial" w:eastAsia="Times New Roman" w:hAnsi="Arial" w:cs="Arial"/>
+                <w:color w:val="000000"/>
+                <w:sz w:val="23"/>
+                <w:szCs w:val="23"/>
+                <w:lang w:eastAsia="tr-TR"/>
+              </w:rPr>
+              <w:t xml:space="preserve"> : </w:t>
+            </w:r>
+            <w:proofErr w:type="spellStart"/>
+            <w:r>
+              <w:rPr>
+                <w:rFonts w:ascii="Arial" w:eastAsia="Times New Roman" w:hAnsi="Arial" w:cs="Arial"/>
+                <w:color w:val="000000"/>
+                <w:sz w:val="23"/>
+                <w:szCs w:val="23"/>
+                <w:lang w:eastAsia="tr-TR"/>
+              </w:rPr>
+              <w:t>List</w:t>
+            </w:r>
+            <w:proofErr w:type="spellEnd"/>
+            <w:proofErr w:type="gramEnd"/>
+            <w:r>
+              <w:rPr>
+                <w:rFonts w:ascii="Arial" w:eastAsia="Times New Roman" w:hAnsi="Arial" w:cs="Arial"/>
+                <w:color w:val="000000"/>
+                <w:sz w:val="23"/>
+                <w:szCs w:val="23"/>
+                <w:lang w:eastAsia="tr-TR"/>
+              </w:rPr>
+              <w:t>&lt;</w:t>
+            </w:r>
+            <w:proofErr w:type="spellStart"/>
+            <w:r>
+              <w:rPr>
+                <w:rFonts w:ascii="Arial" w:eastAsia="Times New Roman" w:hAnsi="Arial" w:cs="Arial"/>
+                <w:color w:val="000000"/>
+                <w:sz w:val="23"/>
+                <w:szCs w:val="23"/>
+                <w:lang w:eastAsia="tr-TR"/>
+              </w:rPr>
+              <w:t>Pricer</w:t>
+            </w:r>
+            <w:proofErr w:type="spellEnd"/>
+            <w:r>
+              <w:rPr>
+                <w:rFonts w:ascii="Arial" w:eastAsia="Times New Roman" w:hAnsi="Arial" w:cs="Arial"/>
+                <w:color w:val="000000"/>
+                <w:sz w:val="23"/>
+                <w:szCs w:val="23"/>
+                <w:lang w:eastAsia="tr-TR"/>
+              </w:rPr>
+              <w:t>&gt;</w:t>
             </w:r>
           </w:p>
         </w:tc>
@@ -755,8 +1898,86 @@
                 <w:szCs w:val="23"/>
                 <w:lang w:eastAsia="tr-TR"/>
               </w:rPr>
-              <w:t>+compare(Pricer, Pricer) : int</w:t>
-            </w:r>
+              <w:t>+</w:t>
+            </w:r>
+            <w:proofErr w:type="spellStart"/>
+            <w:r>
+              <w:rPr>
+                <w:rFonts w:ascii="Arial" w:eastAsia="Times New Roman" w:hAnsi="Arial" w:cs="Arial"/>
+                <w:color w:val="000000"/>
+                <w:sz w:val="23"/>
+                <w:szCs w:val="23"/>
+                <w:lang w:eastAsia="tr-TR"/>
+              </w:rPr>
+              <w:t>compare</w:t>
+            </w:r>
+            <w:proofErr w:type="spellEnd"/>
+            <w:r>
+              <w:rPr>
+                <w:rFonts w:ascii="Arial" w:eastAsia="Times New Roman" w:hAnsi="Arial" w:cs="Arial"/>
+                <w:color w:val="000000"/>
+                <w:sz w:val="23"/>
+                <w:szCs w:val="23"/>
+                <w:lang w:eastAsia="tr-TR"/>
+              </w:rPr>
+              <w:t>(</w:t>
+            </w:r>
+            <w:proofErr w:type="spellStart"/>
+            <w:r>
+              <w:rPr>
+                <w:rFonts w:ascii="Arial" w:eastAsia="Times New Roman" w:hAnsi="Arial" w:cs="Arial"/>
+                <w:color w:val="000000"/>
+                <w:sz w:val="23"/>
+                <w:szCs w:val="23"/>
+                <w:lang w:eastAsia="tr-TR"/>
+              </w:rPr>
+              <w:t>Pricer</w:t>
+            </w:r>
+            <w:proofErr w:type="spellEnd"/>
+            <w:r>
+              <w:rPr>
+                <w:rFonts w:ascii="Arial" w:eastAsia="Times New Roman" w:hAnsi="Arial" w:cs="Arial"/>
+                <w:color w:val="000000"/>
+                <w:sz w:val="23"/>
+                <w:szCs w:val="23"/>
+                <w:lang w:eastAsia="tr-TR"/>
+              </w:rPr>
+              <w:t xml:space="preserve">, </w:t>
+            </w:r>
+            <w:proofErr w:type="spellStart"/>
+            <w:r>
+              <w:rPr>
+                <w:rFonts w:ascii="Arial" w:eastAsia="Times New Roman" w:hAnsi="Arial" w:cs="Arial"/>
+                <w:color w:val="000000"/>
+                <w:sz w:val="23"/>
+                <w:szCs w:val="23"/>
+                <w:lang w:eastAsia="tr-TR"/>
+              </w:rPr>
+              <w:t>Pricer</w:t>
+            </w:r>
+            <w:proofErr w:type="spellEnd"/>
+            <w:r>
+              <w:rPr>
+                <w:rFonts w:ascii="Arial" w:eastAsia="Times New Roman" w:hAnsi="Arial" w:cs="Arial"/>
+                <w:color w:val="000000"/>
+                <w:sz w:val="23"/>
+                <w:szCs w:val="23"/>
+                <w:lang w:eastAsia="tr-TR"/>
+              </w:rPr>
+              <w:t xml:space="preserve">) : </w:t>
+            </w:r>
+            <w:proofErr w:type="spellStart"/>
+            <w:r>
+              <w:rPr>
+                <w:rFonts w:ascii="Arial" w:eastAsia="Times New Roman" w:hAnsi="Arial" w:cs="Arial"/>
+                <w:color w:val="000000"/>
+                <w:sz w:val="23"/>
+                <w:szCs w:val="23"/>
+                <w:lang w:eastAsia="tr-TR"/>
+              </w:rPr>
+              <w:t>int</w:t>
+            </w:r>
+            <w:proofErr w:type="spellEnd"/>
           </w:p>
           <w:p>
             <w:pPr>
@@ -776,7 +1997,51 @@
                 <w:szCs w:val="23"/>
                 <w:lang w:eastAsia="tr-TR"/>
               </w:rPr>
-              <w:t>+OrderBook(String, Pricer)</w:t>
+              <w:t>+</w:t>
+            </w:r>
+            <w:proofErr w:type="spellStart"/>
+            <w:r>
+              <w:rPr>
+                <w:rFonts w:ascii="Arial" w:eastAsia="Times New Roman" w:hAnsi="Arial" w:cs="Arial"/>
+                <w:color w:val="000000"/>
+                <w:sz w:val="23"/>
+                <w:szCs w:val="23"/>
+                <w:lang w:eastAsia="tr-TR"/>
+              </w:rPr>
+              <w:t>OrderBook</w:t>
+            </w:r>
+            <w:proofErr w:type="spellEnd"/>
+            <w:r>
+              <w:rPr>
+                <w:rFonts w:ascii="Arial" w:eastAsia="Times New Roman" w:hAnsi="Arial" w:cs="Arial"/>
+                <w:color w:val="000000"/>
+                <w:sz w:val="23"/>
+                <w:szCs w:val="23"/>
+                <w:lang w:eastAsia="tr-TR"/>
+              </w:rPr>
+              <w:t>(</w:t>
+            </w:r>
+            <w:proofErr w:type="spellStart"/>
+            <w:r>
+              <w:rPr>
+                <w:rFonts w:ascii="Arial" w:eastAsia="Times New Roman" w:hAnsi="Arial" w:cs="Arial"/>
+                <w:color w:val="000000"/>
+                <w:sz w:val="23"/>
+                <w:szCs w:val="23"/>
+                <w:lang w:eastAsia="tr-TR"/>
+              </w:rPr>
+              <w:t>String</w:t>
+            </w:r>
+            <w:proofErr w:type="spellEnd"/>
+            <w:r>
+              <w:rPr>
+                <w:rFonts w:ascii="Arial" w:eastAsia="Times New Roman" w:hAnsi="Arial" w:cs="Arial"/>
+                <w:color w:val="000000"/>
+                <w:sz w:val="23"/>
+                <w:szCs w:val="23"/>
+                <w:lang w:eastAsia="tr-TR"/>
+              </w:rPr>
+              <w:t>)</w:t>
             </w:r>
           </w:p>
           <w:p>
@@ -797,16 +2062,73 @@
                 <w:szCs w:val="23"/>
                 <w:lang w:eastAsia="tr-TR"/>
               </w:rPr>
-              <w:t>+init(String, Pricer) : void</w:t>
-            </w:r>
+              <w:t>+</w:t>
+            </w:r>
+            <w:proofErr w:type="spellStart"/>
+            <w:r>
+              <w:rPr>
+                <w:rFonts w:ascii="Arial" w:eastAsia="Times New Roman" w:hAnsi="Arial" w:cs="Arial"/>
+                <w:color w:val="000000"/>
+                <w:sz w:val="23"/>
+                <w:szCs w:val="23"/>
+                <w:lang w:eastAsia="tr-TR"/>
+              </w:rPr>
+              <w:t>init</w:t>
+            </w:r>
+            <w:proofErr w:type="spellEnd"/>
+            <w:r>
+              <w:rPr>
+                <w:rFonts w:ascii="Arial" w:eastAsia="Times New Roman" w:hAnsi="Arial" w:cs="Arial"/>
+                <w:color w:val="000000"/>
+                <w:sz w:val="23"/>
+                <w:szCs w:val="23"/>
+                <w:lang w:eastAsia="tr-TR"/>
+              </w:rPr>
+              <w:t>(</w:t>
+            </w:r>
+            <w:proofErr w:type="spellStart"/>
+            <w:r>
+              <w:rPr>
+                <w:rFonts w:ascii="Arial" w:eastAsia="Times New Roman" w:hAnsi="Arial" w:cs="Arial"/>
+                <w:color w:val="000000"/>
+                <w:sz w:val="23"/>
+                <w:szCs w:val="23"/>
+                <w:lang w:eastAsia="tr-TR"/>
+              </w:rPr>
+              <w:t>String</w:t>
+            </w:r>
+            <w:proofErr w:type="spellEnd"/>
+            <w:r>
+              <w:rPr>
+                <w:rFonts w:ascii="Arial" w:eastAsia="Times New Roman" w:hAnsi="Arial" w:cs="Arial"/>
+                <w:color w:val="000000"/>
+                <w:sz w:val="23"/>
+                <w:szCs w:val="23"/>
+                <w:lang w:eastAsia="tr-TR"/>
+              </w:rPr>
+              <w:t xml:space="preserve">) : </w:t>
+            </w:r>
+            <w:proofErr w:type="spellStart"/>
+            <w:r>
+              <w:rPr>
+                <w:rFonts w:ascii="Arial" w:eastAsia="Times New Roman" w:hAnsi="Arial" w:cs="Arial"/>
+                <w:color w:val="000000"/>
+                <w:sz w:val="23"/>
+                <w:szCs w:val="23"/>
+                <w:lang w:eastAsia="tr-TR"/>
+              </w:rPr>
+              <w:t>void</w:t>
+            </w:r>
+            <w:proofErr w:type="spellEnd"/>
           </w:p>
           <w:p>
             <w:pPr>
               <w:spacing w:after="0" w:line="240" w:lineRule="auto"/>
               <w:rPr>
-                <w:rFonts w:ascii="Times New Roman" w:eastAsia="Times New Roman" w:hAnsi="Times New Roman" w:cs="Times New Roman"/>
-                <w:sz w:val="24"/>
-                <w:szCs w:val="24"/>
+                <w:rFonts w:ascii="Arial" w:eastAsia="Times New Roman" w:hAnsi="Arial" w:cs="Arial"/>
+                <w:color w:val="000000"/>
+                <w:sz w:val="23"/>
+                <w:szCs w:val="23"/>
                 <w:lang w:eastAsia="tr-TR"/>
               </w:rPr>
             </w:pPr>
@@ -818,16 +2140,73 @@
                 <w:szCs w:val="23"/>
                 <w:lang w:eastAsia="tr-TR"/>
               </w:rPr>
-              <w:t>+add(Pricer) : void</w:t>
-            </w:r>
+              <w:t>+</w:t>
+            </w:r>
+            <w:proofErr w:type="spellStart"/>
+            <w:r>
+              <w:rPr>
+                <w:rFonts w:ascii="Arial" w:eastAsia="Times New Roman" w:hAnsi="Arial" w:cs="Arial"/>
+                <w:color w:val="000000"/>
+                <w:sz w:val="23"/>
+                <w:szCs w:val="23"/>
+                <w:lang w:eastAsia="tr-TR"/>
+              </w:rPr>
+              <w:t>add</w:t>
+            </w:r>
+            <w:proofErr w:type="spellEnd"/>
+            <w:r>
+              <w:rPr>
+                <w:rFonts w:ascii="Arial" w:eastAsia="Times New Roman" w:hAnsi="Arial" w:cs="Arial"/>
+                <w:color w:val="000000"/>
+                <w:sz w:val="23"/>
+                <w:szCs w:val="23"/>
+                <w:lang w:eastAsia="tr-TR"/>
+              </w:rPr>
+              <w:t>(</w:t>
+            </w:r>
+            <w:proofErr w:type="spellStart"/>
+            <w:r>
+              <w:rPr>
+                <w:rFonts w:ascii="Arial" w:eastAsia="Times New Roman" w:hAnsi="Arial" w:cs="Arial"/>
+                <w:color w:val="000000"/>
+                <w:sz w:val="23"/>
+                <w:szCs w:val="23"/>
+                <w:lang w:eastAsia="tr-TR"/>
+              </w:rPr>
+              <w:t>Pricer</w:t>
+            </w:r>
+            <w:proofErr w:type="spellEnd"/>
+            <w:r>
+              <w:rPr>
+                <w:rFonts w:ascii="Arial" w:eastAsia="Times New Roman" w:hAnsi="Arial" w:cs="Arial"/>
+                <w:color w:val="000000"/>
+                <w:sz w:val="23"/>
+                <w:szCs w:val="23"/>
+                <w:lang w:eastAsia="tr-TR"/>
+              </w:rPr>
+              <w:t xml:space="preserve">) : </w:t>
+            </w:r>
+            <w:proofErr w:type="spellStart"/>
+            <w:r>
+              <w:rPr>
+                <w:rFonts w:ascii="Arial" w:eastAsia="Times New Roman" w:hAnsi="Arial" w:cs="Arial"/>
+                <w:color w:val="000000"/>
+                <w:sz w:val="23"/>
+                <w:szCs w:val="23"/>
+                <w:lang w:eastAsia="tr-TR"/>
+              </w:rPr>
+              <w:t>void</w:t>
+            </w:r>
+            <w:proofErr w:type="spellEnd"/>
           </w:p>
           <w:p>
             <w:pPr>
               <w:spacing w:after="0" w:line="240" w:lineRule="auto"/>
               <w:rPr>
-                <w:rFonts w:ascii="Times New Roman" w:eastAsia="Times New Roman" w:hAnsi="Times New Roman" w:cs="Times New Roman"/>
-                <w:sz w:val="24"/>
-                <w:szCs w:val="24"/>
+                <w:rFonts w:ascii="Arial" w:eastAsia="Times New Roman" w:hAnsi="Arial" w:cs="Arial"/>
+                <w:color w:val="000000"/>
+                <w:sz w:val="23"/>
+                <w:szCs w:val="23"/>
                 <w:lang w:eastAsia="tr-TR"/>
               </w:rPr>
             </w:pPr>
@@ -839,8 +2218,64 @@
                 <w:szCs w:val="23"/>
                 <w:lang w:eastAsia="tr-TR"/>
               </w:rPr>
-              <w:t>+remove(Pricer) : void</w:t>
-            </w:r>
+              <w:t>+</w:t>
+            </w:r>
+            <w:proofErr w:type="spellStart"/>
+            <w:r>
+              <w:rPr>
+                <w:rFonts w:ascii="Arial" w:eastAsia="Times New Roman" w:hAnsi="Arial" w:cs="Arial"/>
+                <w:color w:val="000000"/>
+                <w:sz w:val="23"/>
+                <w:szCs w:val="23"/>
+                <w:lang w:eastAsia="tr-TR"/>
+              </w:rPr>
+              <w:t>ioc</w:t>
+            </w:r>
+            <w:proofErr w:type="spellEnd"/>
+            <w:r>
+              <w:rPr>
+                <w:rFonts w:ascii="Arial" w:eastAsia="Times New Roman" w:hAnsi="Arial" w:cs="Arial"/>
+                <w:color w:val="000000"/>
+                <w:sz w:val="23"/>
+                <w:szCs w:val="23"/>
+                <w:lang w:eastAsia="tr-TR"/>
+              </w:rPr>
+              <w:t>(</w:t>
+            </w:r>
+            <w:proofErr w:type="spellStart"/>
+            <w:r>
+              <w:rPr>
+                <w:rFonts w:ascii="Arial" w:eastAsia="Times New Roman" w:hAnsi="Arial" w:cs="Arial"/>
+                <w:color w:val="000000"/>
+                <w:sz w:val="23"/>
+                <w:szCs w:val="23"/>
+                <w:lang w:eastAsia="tr-TR"/>
+              </w:rPr>
+              <w:t>Pricer</w:t>
+            </w:r>
+            <w:proofErr w:type="spellEnd"/>
+            <w:r>
+              <w:rPr>
+                <w:rFonts w:ascii="Arial" w:eastAsia="Times New Roman" w:hAnsi="Arial" w:cs="Arial"/>
+                <w:color w:val="000000"/>
+                <w:sz w:val="23"/>
+                <w:szCs w:val="23"/>
+                <w:lang w:eastAsia="tr-TR"/>
+              </w:rPr>
+              <w:t xml:space="preserve">) : </w:t>
+            </w:r>
+            <w:proofErr w:type="spellStart"/>
+            <w:r>
+              <w:rPr>
+                <w:rFonts w:ascii="Arial" w:eastAsia="Times New Roman" w:hAnsi="Arial" w:cs="Arial"/>
+                <w:color w:val="000000"/>
+                <w:sz w:val="23"/>
+                <w:szCs w:val="23"/>
+                <w:lang w:eastAsia="tr-TR"/>
+              </w:rPr>
+              <w:t>void</w:t>
+            </w:r>
+            <w:proofErr w:type="spellEnd"/>
           </w:p>
           <w:p>
             <w:pPr>
@@ -860,8 +2295,262 @@
                 <w:szCs w:val="23"/>
                 <w:lang w:eastAsia="tr-TR"/>
               </w:rPr>
-              <w:t>+toString() : String</w:t>
-            </w:r>
+              <w:t>+fok</w:t>
+            </w:r>
+            <w:r>
+              <w:rPr>
+                <w:rFonts w:ascii="Arial" w:eastAsia="Times New Roman" w:hAnsi="Arial" w:cs="Arial"/>
+                <w:color w:val="000000"/>
+                <w:sz w:val="23"/>
+                <w:szCs w:val="23"/>
+                <w:lang w:eastAsia="tr-TR"/>
+              </w:rPr>
+              <w:t>(</w:t>
+            </w:r>
+            <w:proofErr w:type="spellStart"/>
+            <w:r>
+              <w:rPr>
+                <w:rFonts w:ascii="Arial" w:eastAsia="Times New Roman" w:hAnsi="Arial" w:cs="Arial"/>
+                <w:color w:val="000000"/>
+                <w:sz w:val="23"/>
+                <w:szCs w:val="23"/>
+                <w:lang w:eastAsia="tr-TR"/>
+              </w:rPr>
+              <w:t>Pricer</w:t>
+            </w:r>
+            <w:proofErr w:type="spellEnd"/>
+            <w:r>
+              <w:rPr>
+                <w:rFonts w:ascii="Arial" w:eastAsia="Times New Roman" w:hAnsi="Arial" w:cs="Arial"/>
+                <w:color w:val="000000"/>
+                <w:sz w:val="23"/>
+                <w:szCs w:val="23"/>
+                <w:lang w:eastAsia="tr-TR"/>
+              </w:rPr>
+              <w:t xml:space="preserve">) : </w:t>
+            </w:r>
+            <w:proofErr w:type="spellStart"/>
+            <w:r>
+              <w:rPr>
+                <w:rFonts w:ascii="Arial" w:eastAsia="Times New Roman" w:hAnsi="Arial" w:cs="Arial"/>
+                <w:color w:val="000000"/>
+                <w:sz w:val="23"/>
+                <w:szCs w:val="23"/>
+                <w:lang w:eastAsia="tr-TR"/>
+              </w:rPr>
+              <w:t>void</w:t>
+            </w:r>
+            <w:proofErr w:type="spellEnd"/>
+          </w:p>
+          <w:p>
+            <w:pPr>
+              <w:spacing w:after="0" w:line="240" w:lineRule="auto"/>
+              <w:rPr>
+                <w:rFonts w:ascii="Arial" w:eastAsia="Times New Roman" w:hAnsi="Arial" w:cs="Arial"/>
+                <w:color w:val="000000"/>
+                <w:sz w:val="23"/>
+                <w:szCs w:val="23"/>
+                <w:lang w:eastAsia="tr-TR"/>
+              </w:rPr>
+            </w:pPr>
+            <w:r>
+              <w:rPr>
+                <w:rFonts w:ascii="Arial" w:eastAsia="Times New Roman" w:hAnsi="Arial" w:cs="Arial"/>
+                <w:color w:val="000000"/>
+                <w:sz w:val="23"/>
+                <w:szCs w:val="23"/>
+                <w:lang w:eastAsia="tr-TR"/>
+              </w:rPr>
+              <w:t>+</w:t>
+            </w:r>
+            <w:proofErr w:type="spellStart"/>
+            <w:r>
+              <w:rPr>
+                <w:rFonts w:ascii="Arial" w:eastAsia="Times New Roman" w:hAnsi="Arial" w:cs="Arial"/>
+                <w:color w:val="000000"/>
+                <w:sz w:val="23"/>
+                <w:szCs w:val="23"/>
+                <w:lang w:eastAsia="tr-TR"/>
+              </w:rPr>
+              <w:t>reduce</w:t>
+            </w:r>
+            <w:proofErr w:type="spellEnd"/>
+            <w:r>
+              <w:rPr>
+                <w:rFonts w:ascii="Arial" w:eastAsia="Times New Roman" w:hAnsi="Arial" w:cs="Arial"/>
+                <w:color w:val="000000"/>
+                <w:sz w:val="23"/>
+                <w:szCs w:val="23"/>
+                <w:lang w:eastAsia="tr-TR"/>
+              </w:rPr>
+              <w:t>(</w:t>
+            </w:r>
+            <w:proofErr w:type="spellStart"/>
+            <w:r>
+              <w:rPr>
+                <w:rFonts w:ascii="Arial" w:eastAsia="Times New Roman" w:hAnsi="Arial" w:cs="Arial"/>
+                <w:color w:val="000000"/>
+                <w:sz w:val="23"/>
+                <w:szCs w:val="23"/>
+                <w:lang w:eastAsia="tr-TR"/>
+              </w:rPr>
+              <w:t>Pricer</w:t>
+            </w:r>
+            <w:proofErr w:type="spellEnd"/>
+            <w:r>
+              <w:rPr>
+                <w:rFonts w:ascii="Arial" w:eastAsia="Times New Roman" w:hAnsi="Arial" w:cs="Arial"/>
+                <w:color w:val="000000"/>
+                <w:sz w:val="23"/>
+                <w:szCs w:val="23"/>
+                <w:lang w:eastAsia="tr-TR"/>
+              </w:rPr>
+              <w:t xml:space="preserve">) : </w:t>
+            </w:r>
+            <w:proofErr w:type="spellStart"/>
+            <w:r>
+              <w:rPr>
+                <w:rFonts w:ascii="Arial" w:eastAsia="Times New Roman" w:hAnsi="Arial" w:cs="Arial"/>
+                <w:color w:val="000000"/>
+                <w:sz w:val="23"/>
+                <w:szCs w:val="23"/>
+                <w:lang w:eastAsia="tr-TR"/>
+              </w:rPr>
+              <w:t>void</w:t>
+            </w:r>
+            <w:proofErr w:type="spellEnd"/>
+          </w:p>
+          <w:p>
+            <w:pPr>
+              <w:spacing w:after="0" w:line="240" w:lineRule="auto"/>
+              <w:rPr>
+                <w:rFonts w:ascii="Times New Roman" w:eastAsia="Times New Roman" w:hAnsi="Times New Roman" w:cs="Times New Roman"/>
+                <w:sz w:val="24"/>
+                <w:szCs w:val="24"/>
+                <w:lang w:eastAsia="tr-TR"/>
+              </w:rPr>
+            </w:pPr>
+            <w:r>
+              <w:rPr>
+                <w:rFonts w:ascii="Arial" w:eastAsia="Times New Roman" w:hAnsi="Arial" w:cs="Arial"/>
+                <w:color w:val="000000"/>
+                <w:sz w:val="23"/>
+                <w:szCs w:val="23"/>
+                <w:lang w:eastAsia="tr-TR"/>
+              </w:rPr>
+              <w:t>+</w:t>
+            </w:r>
+            <w:proofErr w:type="spellStart"/>
+            <w:r>
+              <w:rPr>
+                <w:rFonts w:ascii="Arial" w:eastAsia="Times New Roman" w:hAnsi="Arial" w:cs="Arial"/>
+                <w:color w:val="000000"/>
+                <w:sz w:val="23"/>
+                <w:szCs w:val="23"/>
+                <w:lang w:eastAsia="tr-TR"/>
+              </w:rPr>
+              <w:t>cancel</w:t>
+            </w:r>
+            <w:proofErr w:type="spellEnd"/>
+            <w:r>
+              <w:rPr>
+                <w:rFonts w:ascii="Arial" w:eastAsia="Times New Roman" w:hAnsi="Arial" w:cs="Arial"/>
+                <w:color w:val="000000"/>
+                <w:sz w:val="23"/>
+                <w:szCs w:val="23"/>
+                <w:lang w:eastAsia="tr-TR"/>
+              </w:rPr>
+              <w:t>(</w:t>
+            </w:r>
+            <w:proofErr w:type="spellStart"/>
+            <w:r>
+              <w:rPr>
+                <w:rFonts w:ascii="Arial" w:eastAsia="Times New Roman" w:hAnsi="Arial" w:cs="Arial"/>
+                <w:color w:val="000000"/>
+                <w:sz w:val="23"/>
+                <w:szCs w:val="23"/>
+                <w:lang w:eastAsia="tr-TR"/>
+              </w:rPr>
+              <w:t>Pricer</w:t>
+            </w:r>
+            <w:proofErr w:type="spellEnd"/>
+            <w:r>
+              <w:rPr>
+                <w:rFonts w:ascii="Arial" w:eastAsia="Times New Roman" w:hAnsi="Arial" w:cs="Arial"/>
+                <w:color w:val="000000"/>
+                <w:sz w:val="23"/>
+                <w:szCs w:val="23"/>
+                <w:lang w:eastAsia="tr-TR"/>
+              </w:rPr>
+              <w:t xml:space="preserve">) : </w:t>
+            </w:r>
+            <w:proofErr w:type="spellStart"/>
+            <w:r>
+              <w:rPr>
+                <w:rFonts w:ascii="Arial" w:eastAsia="Times New Roman" w:hAnsi="Arial" w:cs="Arial"/>
+                <w:color w:val="000000"/>
+                <w:sz w:val="23"/>
+                <w:szCs w:val="23"/>
+                <w:lang w:eastAsia="tr-TR"/>
+              </w:rPr>
+              <w:t>void</w:t>
+            </w:r>
+            <w:proofErr w:type="spellEnd"/>
+          </w:p>
+          <w:p>
+            <w:pPr>
+              <w:spacing w:after="0" w:line="240" w:lineRule="auto"/>
+              <w:rPr>
+                <w:rFonts w:ascii="Times New Roman" w:eastAsia="Times New Roman" w:hAnsi="Times New Roman" w:cs="Times New Roman"/>
+                <w:sz w:val="24"/>
+                <w:szCs w:val="24"/>
+                <w:lang w:eastAsia="tr-TR"/>
+              </w:rPr>
+            </w:pPr>
+            <w:r>
+              <w:rPr>
+                <w:rFonts w:ascii="Arial" w:eastAsia="Times New Roman" w:hAnsi="Arial" w:cs="Arial"/>
+                <w:color w:val="000000"/>
+                <w:sz w:val="23"/>
+                <w:szCs w:val="23"/>
+                <w:lang w:eastAsia="tr-TR"/>
+              </w:rPr>
+              <w:t>+</w:t>
+            </w:r>
+            <w:proofErr w:type="spellStart"/>
+            <w:r>
+              <w:rPr>
+                <w:rFonts w:ascii="Arial" w:eastAsia="Times New Roman" w:hAnsi="Arial" w:cs="Arial"/>
+                <w:color w:val="000000"/>
+                <w:sz w:val="23"/>
+                <w:szCs w:val="23"/>
+                <w:lang w:eastAsia="tr-TR"/>
+              </w:rPr>
+              <w:t>toString</w:t>
+            </w:r>
+            <w:proofErr w:type="spellEnd"/>
+            <w:r>
+              <w:rPr>
+                <w:rFonts w:ascii="Arial" w:eastAsia="Times New Roman" w:hAnsi="Arial" w:cs="Arial"/>
+                <w:color w:val="000000"/>
+                <w:sz w:val="23"/>
+                <w:szCs w:val="23"/>
+                <w:lang w:eastAsia="tr-TR"/>
+              </w:rPr>
+              <w:t xml:space="preserve">() : </w:t>
+            </w:r>
+            <w:proofErr w:type="spellStart"/>
+            <w:r>
+              <w:rPr>
+                <w:rFonts w:ascii="Arial" w:eastAsia="Times New Roman" w:hAnsi="Arial" w:cs="Arial"/>
+                <w:color w:val="000000"/>
+                <w:sz w:val="23"/>
+                <w:szCs w:val="23"/>
+                <w:lang w:eastAsia="tr-TR"/>
+              </w:rPr>
+              <w:t>String</w:t>
+            </w:r>
+            <w:proofErr w:type="spellEnd"/>
           </w:p>
         </w:tc>
       </w:tr>
@@ -896,6 +2585,7 @@
           <w:lang w:eastAsia="tr-TR"/>
         </w:rPr>
       </w:pPr>
+      <w:proofErr w:type="spellStart"/>
       <w:r>
         <w:rPr>
           <w:rFonts w:ascii="Arial" w:eastAsia="Times New Roman" w:hAnsi="Arial" w:cs="Arial"/>
@@ -904,8 +2594,31 @@
           <w:szCs w:val="23"/>
           <w:lang w:eastAsia="tr-TR"/>
         </w:rPr>
-        <w:t>Timothy Denisenko</w:t>
+        <w:t>Timothy</w:t>
       </w:r>
+      <w:proofErr w:type="spellEnd"/>
+      <w:r>
+        <w:rPr>
+          <w:rFonts w:ascii="Arial" w:eastAsia="Times New Roman" w:hAnsi="Arial" w:cs="Arial"/>
+          <w:color w:val="000000"/>
+          <w:sz w:val="23"/>
+          <w:szCs w:val="23"/>
+          <w:lang w:eastAsia="tr-TR"/>
+        </w:rPr>
+        <w:t xml:space="preserve"> </w:t>
+      </w:r>
+      <w:proofErr w:type="spellStart"/>
+      <w:r>
+        <w:rPr>
+          <w:rFonts w:ascii="Arial" w:eastAsia="Times New Roman" w:hAnsi="Arial" w:cs="Arial"/>
+          <w:color w:val="000000"/>
+          <w:sz w:val="23"/>
+          <w:szCs w:val="23"/>
+          <w:lang w:eastAsia="tr-TR"/>
+        </w:rPr>
+        <w:t>Denisenko</w:t>
+      </w:r>
+      <w:proofErr w:type="spellEnd"/>
     </w:p>
     <w:p/>
     <w:sectPr>

</xml_diff>